<commit_message>
Fixed 'bug' preventing component interfaces diagram to be shown, style adjustments to better match RASD structure
</commit_message>
<xml_diff>
--- a/DD/PowerEnJoy_DD.docx
+++ b/DD/PowerEnJoy_DD.docx
@@ -2768,94 +2768,92 @@
         <w:lastRenderedPageBreak/>
         <w:t>Introduction</w:t>
       </w:r>
-      <w:bookmarkStart w:id="1" w:name="_GoBack"/>
       <w:bookmarkEnd w:id="0"/>
+    </w:p>
+    <w:p>
+      <w:pPr>
+        <w:pStyle w:val="Titolo2"/>
+      </w:pPr>
+      <w:bookmarkStart w:id="1" w:name="_Toc469326651"/>
+      <w:r>
+        <w:t>Purpose</w:t>
+      </w:r>
       <w:bookmarkEnd w:id="1"/>
     </w:p>
     <w:p>
+      <w:r>
+        <w:t xml:space="preserve">In this document each aspect discussed in the RASD is analyzed in detail and further described. The main project architecture and design pattern is proposed and different runtime behaviors are </w:t>
+      </w:r>
+      <w:r>
+        <w:t>explained using detailed diagrams.</w:t>
+      </w:r>
+    </w:p>
+    <w:p>
       <w:pPr>
         <w:pStyle w:val="Titolo2"/>
       </w:pPr>
-      <w:bookmarkStart w:id="2" w:name="_Toc469326651"/>
-      <w:r>
-        <w:t>Purpose</w:t>
+      <w:bookmarkStart w:id="2" w:name="_Toc469326652"/>
+      <w:r>
+        <w:t>Scope</w:t>
       </w:r>
       <w:bookmarkEnd w:id="2"/>
     </w:p>
     <w:p>
-      <w:r>
-        <w:t xml:space="preserve">In this document each aspect discussed in the RASD is analyzed in detail and further described. The main project architecture and design pattern is proposed and different runtime behaviors are </w:t>
-      </w:r>
-      <w:r>
-        <w:t>explained using detailed diagrams.</w:t>
+      <w:pPr>
+        <w:rPr>
+          <w:lang w:eastAsia="it-IT"/>
+        </w:rPr>
+      </w:pPr>
+      <w:r>
+        <w:rPr>
+          <w:lang w:eastAsia="it-IT"/>
+        </w:rPr>
+        <w:t xml:space="preserve">PowerEnJoy </w:t>
+      </w:r>
+      <w:r>
+        <w:rPr>
+          <w:lang w:eastAsia="it-IT"/>
+        </w:rPr>
+        <w:t xml:space="preserve">needs a digital management system to support his car-sharing service. The system is divided in two logical subsystems: one interacting with the company’s customer and the other interacting with the numerous electrical PowerEnJoy cars. All registered </w:t>
+      </w:r>
+      <w:r>
+        <w:rPr>
+          <w:lang w:eastAsia="it-IT"/>
+        </w:rPr>
+        <w:t xml:space="preserve">user </w:t>
+      </w:r>
+      <w:r>
+        <w:rPr>
+          <w:lang w:eastAsia="it-IT"/>
+        </w:rPr>
+        <w:t xml:space="preserve">must provide valid credentials </w:t>
+      </w:r>
+      <w:r>
+        <w:rPr>
+          <w:lang w:eastAsia="it-IT"/>
+        </w:rPr>
+        <w:t xml:space="preserve">and driving license in order to get access to the system. Once they get approved they may start searching for nearby cars and reserve them for a ride. GPS is crucial to provide all important features such as car localization and car opening. The car must be able to identify if certain eco-friendly behaviors are respected by the user to apply a significant discount. The interaction between the user and the system is made possible through 3 different interfaces: the web application, the mobile application (IOS, Android) and the on-board display (a touch-screen monitor located inside the car dashboard). The interaction between the central system and the car is fully automated by the embedded device connected to the on-board screen via the CAN bus and the central system itself through a mobile network internet connection. </w:t>
       </w:r>
     </w:p>
     <w:p>
       <w:pPr>
         <w:pStyle w:val="Titolo2"/>
       </w:pPr>
-      <w:bookmarkStart w:id="3" w:name="_Toc469326652"/>
-      <w:r>
-        <w:t>Scope</w:t>
+      <w:bookmarkStart w:id="3" w:name="_Toc469326653"/>
+      <w:r>
+        <w:t>Definitions, Acronyms, Abbreviations</w:t>
       </w:r>
       <w:bookmarkEnd w:id="3"/>
     </w:p>
     <w:p>
       <w:pPr>
-        <w:rPr>
-          <w:lang w:eastAsia="it-IT"/>
-        </w:rPr>
-      </w:pPr>
-      <w:r>
-        <w:rPr>
-          <w:lang w:eastAsia="it-IT"/>
-        </w:rPr>
-        <w:t xml:space="preserve">PowerEnJoy </w:t>
-      </w:r>
-      <w:r>
-        <w:rPr>
-          <w:lang w:eastAsia="it-IT"/>
-        </w:rPr>
-        <w:t xml:space="preserve">needs a digital management system to support his car-sharing service. The system is divided in two logical subsystems: one interacting with the company’s customer and the other interacting with the numerous electrical PowerEnJoy cars. All registered </w:t>
-      </w:r>
-      <w:r>
-        <w:rPr>
-          <w:lang w:eastAsia="it-IT"/>
-        </w:rPr>
-        <w:t xml:space="preserve">user </w:t>
-      </w:r>
-      <w:r>
-        <w:rPr>
-          <w:lang w:eastAsia="it-IT"/>
-        </w:rPr>
-        <w:t xml:space="preserve">must provide valid credentials </w:t>
-      </w:r>
-      <w:r>
-        <w:rPr>
-          <w:lang w:eastAsia="it-IT"/>
-        </w:rPr>
-        <w:t xml:space="preserve">and driving license in order to get access to the system. Once they get approved they may start searching for nearby cars and reserve them for a ride. GPS is crucial to provide all important features such as car localization and car opening. The car must be able to identify if certain eco-friendly behaviors are respected by the user to apply a significant discount. The interaction between the user and the system is made possible through 3 different interfaces: the web application, the mobile application (IOS, Android) and the on-board display (a touch-screen monitor located inside the car dashboard). The interaction between the central system and the car is fully automated by the embedded device connected to the on-board screen via the CAN bus and the central system itself through a mobile network internet connection. </w:t>
-      </w:r>
-    </w:p>
-    <w:p>
-      <w:pPr>
-        <w:pStyle w:val="Titolo2"/>
-      </w:pPr>
-      <w:bookmarkStart w:id="4" w:name="_Toc469326653"/>
-      <w:r>
-        <w:t>Definitions, Acronyms, Abbreviations</w:t>
+        <w:pStyle w:val="Titolo3"/>
+      </w:pPr>
+      <w:bookmarkStart w:id="4" w:name="_Toc469326654"/>
+      <w:r>
+        <w:t>Definitions</w:t>
       </w:r>
       <w:bookmarkEnd w:id="4"/>
-    </w:p>
-    <w:p>
-      <w:pPr>
-        <w:pStyle w:val="Titolo3"/>
-      </w:pPr>
-      <w:bookmarkStart w:id="5" w:name="_Toc469326654"/>
-      <w:r>
-        <w:t>Definitions</w:t>
-      </w:r>
-      <w:bookmarkEnd w:id="5"/>
     </w:p>
     <w:p>
       <w:pPr>
@@ -3325,12 +3323,12 @@
       <w:pPr>
         <w:pStyle w:val="Titolo3"/>
       </w:pPr>
-      <w:bookmarkStart w:id="6" w:name="_Toc469326655"/>
+      <w:bookmarkStart w:id="5" w:name="_Toc469326655"/>
       <w:r>
         <w:lastRenderedPageBreak/>
         <w:t>Acronyms</w:t>
       </w:r>
-      <w:bookmarkEnd w:id="6"/>
+      <w:bookmarkEnd w:id="5"/>
     </w:p>
     <w:p>
       <w:pPr>
@@ -3888,11 +3886,11 @@
       <w:pPr>
         <w:pStyle w:val="Titolo2"/>
       </w:pPr>
-      <w:bookmarkStart w:id="7" w:name="_Toc469326656"/>
+      <w:bookmarkStart w:id="6" w:name="_Toc469326656"/>
       <w:r>
         <w:t>Reference Documents</w:t>
       </w:r>
-      <w:bookmarkEnd w:id="7"/>
+      <w:bookmarkEnd w:id="6"/>
     </w:p>
     <w:p>
       <w:pPr>
@@ -3970,11 +3968,11 @@
       <w:pPr>
         <w:pStyle w:val="Titolo2"/>
       </w:pPr>
-      <w:bookmarkStart w:id="8" w:name="_Toc469326657"/>
+      <w:bookmarkStart w:id="7" w:name="_Toc469326657"/>
       <w:r>
         <w:t>Document Overview</w:t>
       </w:r>
-      <w:bookmarkEnd w:id="8"/>
+      <w:bookmarkEnd w:id="7"/>
     </w:p>
     <w:p>
       <w:pPr>
@@ -4048,7 +4046,7 @@
         <w:pStyle w:val="Paragrafoelenco"/>
         <w:numPr>
           <w:ilvl w:val="0"/>
-          <w:numId w:val="7"/>
+          <w:numId w:val="8"/>
         </w:numPr>
         <w:rPr>
           <w:lang w:eastAsia="it-IT"/>
@@ -4074,7 +4072,7 @@
         <w:pStyle w:val="Paragrafoelenco"/>
         <w:numPr>
           <w:ilvl w:val="0"/>
-          <w:numId w:val="7"/>
+          <w:numId w:val="8"/>
         </w:numPr>
         <w:rPr>
           <w:lang w:eastAsia="it-IT"/>
@@ -4113,7 +4111,7 @@
         <w:pStyle w:val="Paragrafoelenco"/>
         <w:numPr>
           <w:ilvl w:val="0"/>
-          <w:numId w:val="7"/>
+          <w:numId w:val="8"/>
         </w:numPr>
         <w:rPr>
           <w:lang w:eastAsia="it-IT"/>
@@ -4145,7 +4143,7 @@
         <w:pStyle w:val="Paragrafoelenco"/>
         <w:numPr>
           <w:ilvl w:val="0"/>
-          <w:numId w:val="7"/>
+          <w:numId w:val="8"/>
         </w:numPr>
         <w:rPr>
           <w:lang w:eastAsia="it-IT"/>
@@ -4177,7 +4175,7 @@
         <w:pStyle w:val="Paragrafoelenco"/>
         <w:numPr>
           <w:ilvl w:val="0"/>
-          <w:numId w:val="7"/>
+          <w:numId w:val="8"/>
         </w:numPr>
         <w:rPr>
           <w:lang w:eastAsia="it-IT"/>
@@ -4209,7 +4207,7 @@
         <w:pStyle w:val="Paragrafoelenco"/>
         <w:numPr>
           <w:ilvl w:val="0"/>
-          <w:numId w:val="7"/>
+          <w:numId w:val="8"/>
         </w:numPr>
         <w:rPr>
           <w:lang w:eastAsia="it-IT"/>
@@ -4413,7 +4411,7 @@
         <w:pStyle w:val="Paragrafoelenco"/>
         <w:numPr>
           <w:ilvl w:val="0"/>
-          <w:numId w:val="8"/>
+          <w:numId w:val="9"/>
         </w:numPr>
         <w:rPr>
           <w:lang w:eastAsia="it-IT"/>
@@ -4431,7 +4429,7 @@
         <w:pStyle w:val="Paragrafoelenco"/>
         <w:numPr>
           <w:ilvl w:val="0"/>
-          <w:numId w:val="8"/>
+          <w:numId w:val="9"/>
         </w:numPr>
         <w:rPr>
           <w:lang w:eastAsia="it-IT"/>
@@ -4449,7 +4447,7 @@
         <w:pStyle w:val="Paragrafoelenco"/>
         <w:numPr>
           <w:ilvl w:val="0"/>
-          <w:numId w:val="8"/>
+          <w:numId w:val="9"/>
         </w:numPr>
         <w:rPr>
           <w:lang w:eastAsia="it-IT"/>
@@ -4467,7 +4465,7 @@
         <w:pStyle w:val="Paragrafoelenco"/>
         <w:numPr>
           <w:ilvl w:val="0"/>
-          <w:numId w:val="8"/>
+          <w:numId w:val="9"/>
         </w:numPr>
         <w:rPr>
           <w:lang w:eastAsia="it-IT"/>
@@ -4499,12 +4497,12 @@
       <w:pPr>
         <w:pStyle w:val="Titolo1"/>
       </w:pPr>
-      <w:bookmarkStart w:id="9" w:name="_Toc469326658"/>
+      <w:bookmarkStart w:id="8" w:name="_Toc469326658"/>
       <w:r>
         <w:lastRenderedPageBreak/>
         <w:t>Architectural design</w:t>
       </w:r>
-      <w:bookmarkEnd w:id="9"/>
+      <w:bookmarkEnd w:id="8"/>
     </w:p>
     <w:p>
       <w:pPr>
@@ -4523,30 +4521,30 @@
           <w:lang w:eastAsia="it-IT"/>
         </w:rPr>
       </w:pPr>
-      <w:bookmarkStart w:id="10" w:name="_Toc467345509"/>
-      <w:bookmarkStart w:id="11" w:name="_Toc467345531"/>
-      <w:bookmarkStart w:id="12" w:name="_Toc467431789"/>
-      <w:bookmarkStart w:id="13" w:name="_Toc467517149"/>
-      <w:bookmarkStart w:id="14" w:name="_Toc467548666"/>
-      <w:bookmarkStart w:id="15" w:name="_Toc467548752"/>
-      <w:bookmarkStart w:id="16" w:name="_Toc469326659"/>
+      <w:bookmarkStart w:id="9" w:name="_Toc467345509"/>
+      <w:bookmarkStart w:id="10" w:name="_Toc467345531"/>
+      <w:bookmarkStart w:id="11" w:name="_Toc467431789"/>
+      <w:bookmarkStart w:id="12" w:name="_Toc467517149"/>
+      <w:bookmarkStart w:id="13" w:name="_Toc467548666"/>
+      <w:bookmarkStart w:id="14" w:name="_Toc467548752"/>
+      <w:bookmarkStart w:id="15" w:name="_Toc469326659"/>
+      <w:bookmarkEnd w:id="9"/>
       <w:bookmarkEnd w:id="10"/>
       <w:bookmarkEnd w:id="11"/>
       <w:bookmarkEnd w:id="12"/>
       <w:bookmarkEnd w:id="13"/>
       <w:bookmarkEnd w:id="14"/>
       <w:bookmarkEnd w:id="15"/>
+    </w:p>
+    <w:p>
+      <w:pPr>
+        <w:pStyle w:val="Titolo2"/>
+      </w:pPr>
+      <w:bookmarkStart w:id="16" w:name="_Toc469326660"/>
+      <w:r>
+        <w:t>Overview</w:t>
+      </w:r>
       <w:bookmarkEnd w:id="16"/>
-    </w:p>
-    <w:p>
-      <w:pPr>
-        <w:pStyle w:val="Titolo2"/>
-      </w:pPr>
-      <w:bookmarkStart w:id="17" w:name="_Toc469326660"/>
-      <w:r>
-        <w:t>Overview</w:t>
-      </w:r>
-      <w:bookmarkEnd w:id="17"/>
     </w:p>
     <w:p>
       <w:pPr>
@@ -4591,7 +4589,7 @@
         <w:pStyle w:val="Paragrafoelenco"/>
         <w:numPr>
           <w:ilvl w:val="0"/>
-          <w:numId w:val="9"/>
+          <w:numId w:val="10"/>
         </w:numPr>
         <w:rPr>
           <w:lang w:eastAsia="it-IT"/>
@@ -4670,7 +4668,7 @@
         <w:pStyle w:val="Paragrafoelenco"/>
         <w:numPr>
           <w:ilvl w:val="0"/>
-          <w:numId w:val="9"/>
+          <w:numId w:val="10"/>
         </w:numPr>
         <w:rPr>
           <w:lang w:eastAsia="it-IT"/>
@@ -4738,7 +4736,7 @@
         <w:pStyle w:val="Paragrafoelenco"/>
         <w:numPr>
           <w:ilvl w:val="0"/>
-          <w:numId w:val="9"/>
+          <w:numId w:val="10"/>
         </w:numPr>
         <w:rPr>
           <w:i/>
@@ -4776,7 +4774,7 @@
         <w:pStyle w:val="Paragrafoelenco"/>
         <w:numPr>
           <w:ilvl w:val="0"/>
-          <w:numId w:val="9"/>
+          <w:numId w:val="10"/>
         </w:numPr>
         <w:rPr>
           <w:i/>
@@ -5046,7 +5044,7 @@
       <w:pPr>
         <w:pStyle w:val="Titolo2"/>
       </w:pPr>
-      <w:bookmarkStart w:id="18" w:name="_Toc469326661"/>
+      <w:bookmarkStart w:id="17" w:name="_Toc469326661"/>
       <w:r>
         <w:rPr>
           <w:lang w:val="it-IT"/>
@@ -5214,7 +5212,7 @@
       <w:r>
         <w:t>Component View</w:t>
       </w:r>
-      <w:bookmarkEnd w:id="18"/>
+      <w:bookmarkEnd w:id="17"/>
     </w:p>
     <w:p>
       <w:pPr>
@@ -5228,7 +5226,7 @@
         <w:pStyle w:val="Paragrafoelenco"/>
         <w:numPr>
           <w:ilvl w:val="0"/>
-          <w:numId w:val="10"/>
+          <w:numId w:val="11"/>
         </w:numPr>
         <w:rPr>
           <w:lang w:eastAsia="it-IT"/>
@@ -5254,7 +5252,7 @@
         <w:pStyle w:val="Paragrafoelenco"/>
         <w:numPr>
           <w:ilvl w:val="0"/>
-          <w:numId w:val="10"/>
+          <w:numId w:val="11"/>
         </w:numPr>
         <w:rPr>
           <w:lang w:eastAsia="it-IT"/>
@@ -5293,7 +5291,7 @@
         <w:pStyle w:val="Paragrafoelenco"/>
         <w:numPr>
           <w:ilvl w:val="0"/>
-          <w:numId w:val="10"/>
+          <w:numId w:val="11"/>
         </w:numPr>
         <w:rPr>
           <w:lang w:eastAsia="it-IT"/>
@@ -5351,12 +5349,79 @@
       <w:r>
         <w:rPr>
           <w:noProof/>
+          <w:lang w:val="it-IT" w:eastAsia="it-IT"/>
         </w:rPr>
         <w:lastRenderedPageBreak/>
+        <w:drawing>
+          <wp:anchor distT="0" distB="0" distL="114300" distR="114300" simplePos="0" relativeHeight="251714560" behindDoc="0" locked="0" layoutInCell="1" allowOverlap="1" wp14:anchorId="667DF1A3" wp14:editId="08ABE930">
+            <wp:simplePos x="0" y="0"/>
+            <wp:positionH relativeFrom="margin">
+              <wp:align>center</wp:align>
+            </wp:positionH>
+            <wp:positionV relativeFrom="paragraph">
+              <wp:posOffset>0</wp:posOffset>
+            </wp:positionV>
+            <wp:extent cx="6090920" cy="4039870"/>
+            <wp:effectExtent l="0" t="0" r="5080" b="0"/>
+            <wp:wrapSquare wrapText="bothSides"/>
+            <wp:docPr id="37" name="Immagine 37"/>
+            <wp:cNvGraphicFramePr>
+              <a:graphicFrameLocks xmlns:a="http://schemas.openxmlformats.org/drawingml/2006/main" noChangeAspect="1"/>
+            </wp:cNvGraphicFramePr>
+            <a:graphic xmlns:a="http://schemas.openxmlformats.org/drawingml/2006/main">
+              <a:graphicData uri="http://schemas.openxmlformats.org/drawingml/2006/picture">
+                <pic:pic xmlns:pic="http://schemas.openxmlformats.org/drawingml/2006/picture">
+                  <pic:nvPicPr>
+                    <pic:cNvPr id="0" name="Picture 4" descr="C:\Users\Marok\Dropbox\SWE2\Progetto2016-2017-MarcoFesta\DD\Diagrams\ApplicationSubsystem.png"/>
+                    <pic:cNvPicPr>
+                      <a:picLocks noChangeAspect="1" noChangeArrowheads="1"/>
+                    </pic:cNvPicPr>
+                  </pic:nvPicPr>
+                  <pic:blipFill>
+                    <a:blip r:embed="rId11">
+                      <a:extLst>
+                        <a:ext uri="{28A0092B-C50C-407E-A947-70E740481C1C}">
+                          <a14:useLocalDpi xmlns:a14="http://schemas.microsoft.com/office/drawing/2010/main" val="0"/>
+                        </a:ext>
+                      </a:extLst>
+                    </a:blip>
+                    <a:stretch>
+                      <a:fillRect/>
+                    </a:stretch>
+                  </pic:blipFill>
+                  <pic:spPr bwMode="auto">
+                    <a:xfrm>
+                      <a:off x="0" y="0"/>
+                      <a:ext cx="6090978" cy="4040503"/>
+                    </a:xfrm>
+                    <a:prstGeom prst="rect">
+                      <a:avLst/>
+                    </a:prstGeom>
+                    <a:noFill/>
+                    <a:ln>
+                      <a:noFill/>
+                    </a:ln>
+                  </pic:spPr>
+                </pic:pic>
+              </a:graphicData>
+            </a:graphic>
+            <wp14:sizeRelH relativeFrom="margin">
+              <wp14:pctWidth>0</wp14:pctWidth>
+            </wp14:sizeRelH>
+            <wp14:sizeRelV relativeFrom="margin">
+              <wp14:pctHeight>0</wp14:pctHeight>
+            </wp14:sizeRelV>
+          </wp:anchor>
+        </w:drawing>
+      </w:r>
+      <w:r>
+        <w:rPr>
+          <w:noProof/>
+        </w:rPr>
         <mc:AlternateContent>
           <mc:Choice Requires="wps">
             <w:drawing>
-              <wp:anchor distT="0" distB="0" distL="114300" distR="114300" simplePos="0" relativeHeight="251716608" behindDoc="0" locked="0" layoutInCell="1" allowOverlap="1" wp14:anchorId="2337FBD6" wp14:editId="35C50767">
+              <wp:anchor distT="0" distB="0" distL="114300" distR="114300" simplePos="0" relativeHeight="251716608" behindDoc="0" locked="0" layoutInCell="1" allowOverlap="1" wp14:anchorId="4DA73160" wp14:editId="221E08BE">
                 <wp:simplePos x="0" y="0"/>
                 <wp:positionH relativeFrom="column">
                   <wp:posOffset>-923925</wp:posOffset>
@@ -5419,7 +5484,7 @@
           </mc:Choice>
           <mc:Fallback>
             <w:pict>
-              <v:shape w14:anchorId="2337FBD6" id="Casella di testo 39" o:spid="_x0000_s1028" type="#_x0000_t202" style="position:absolute;left:0;text-align:left;margin-left:-72.75pt;margin-top:322.65pt;width:479.6pt;height:.05pt;z-index:251716608;visibility:visible;mso-wrap-style:square;mso-wrap-distance-left:9pt;mso-wrap-distance-top:0;mso-wrap-distance-right:9pt;mso-wrap-distance-bottom:0;mso-position-horizontal:absolute;mso-position-horizontal-relative:text;mso-position-vertical:absolute;mso-position-vertical-relative:text;v-text-anchor:top" o:gfxdata="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" stroked="f">
+              <v:shape w14:anchorId="4DA73160" id="Casella di testo 39" o:spid="_x0000_s1028" type="#_x0000_t202" style="position:absolute;left:0;text-align:left;margin-left:-72.75pt;margin-top:322.65pt;width:479.6pt;height:.05pt;z-index:251716608;visibility:visible;mso-wrap-style:square;mso-wrap-distance-left:9pt;mso-wrap-distance-top:0;mso-wrap-distance-right:9pt;mso-wrap-distance-bottom:0;mso-position-horizontal:absolute;mso-position-horizontal-relative:text;mso-position-vertical:absolute;mso-position-vertical-relative:text;v-text-anchor:top" o:gfxdata="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" stroked="f">
                 <v:textbox style="mso-fit-shape-to-text:t" inset="0,0,0,0">
                   <w:txbxContent>
                     <w:p>
@@ -5443,81 +5508,13 @@
           </mc:Fallback>
         </mc:AlternateContent>
       </w:r>
-      <w:r>
-        <w:rPr>
-          <w:noProof/>
-          <w:lang w:val="it-IT" w:eastAsia="it-IT"/>
-        </w:rPr>
-        <w:drawing>
-          <wp:anchor distT="0" distB="0" distL="114300" distR="114300" simplePos="0" relativeHeight="251714560" behindDoc="0" locked="0" layoutInCell="1" allowOverlap="1" wp14:anchorId="62B9B8E8" wp14:editId="09F788DB">
-            <wp:simplePos x="0" y="0"/>
-            <wp:positionH relativeFrom="margin">
-              <wp:align>center</wp:align>
-            </wp:positionH>
-            <wp:positionV relativeFrom="paragraph">
-              <wp:posOffset>0</wp:posOffset>
-            </wp:positionV>
-            <wp:extent cx="6090978" cy="4040506"/>
-            <wp:effectExtent l="0" t="0" r="5080" b="0"/>
-            <wp:wrapSquare wrapText="bothSides"/>
-            <wp:docPr id="37" name="Immagine 37" descr="C:\Users\Marok\Dropbox\SWE2\Progetto2016-2017-MarcoFesta\DD\Diagrams\ApplicationSubsystem.png"/>
-            <wp:cNvGraphicFramePr>
-              <a:graphicFrameLocks xmlns:a="http://schemas.openxmlformats.org/drawingml/2006/main" noChangeAspect="1"/>
-            </wp:cNvGraphicFramePr>
-            <a:graphic xmlns:a="http://schemas.openxmlformats.org/drawingml/2006/main">
-              <a:graphicData uri="http://schemas.openxmlformats.org/drawingml/2006/picture">
-                <pic:pic xmlns:pic="http://schemas.openxmlformats.org/drawingml/2006/picture">
-                  <pic:nvPicPr>
-                    <pic:cNvPr id="0" name="Picture 4" descr="C:\Users\Marok\Dropbox\SWE2\Progetto2016-2017-MarcoFesta\DD\Diagrams\ApplicationSubsystem.png"/>
-                    <pic:cNvPicPr>
-                      <a:picLocks noChangeAspect="1" noChangeArrowheads="1"/>
-                    </pic:cNvPicPr>
-                  </pic:nvPicPr>
-                  <pic:blipFill>
-                    <a:blip r:embed="rId11">
-                      <a:extLst>
-                        <a:ext uri="{28A0092B-C50C-407E-A947-70E740481C1C}">
-                          <a14:useLocalDpi xmlns:a14="http://schemas.microsoft.com/office/drawing/2010/main" val="0"/>
-                        </a:ext>
-                      </a:extLst>
-                    </a:blip>
-                    <a:srcRect/>
-                    <a:stretch>
-                      <a:fillRect/>
-                    </a:stretch>
-                  </pic:blipFill>
-                  <pic:spPr bwMode="auto">
-                    <a:xfrm>
-                      <a:off x="0" y="0"/>
-                      <a:ext cx="6090978" cy="4040506"/>
-                    </a:xfrm>
-                    <a:prstGeom prst="rect">
-                      <a:avLst/>
-                    </a:prstGeom>
-                    <a:noFill/>
-                    <a:ln>
-                      <a:noFill/>
-                    </a:ln>
-                  </pic:spPr>
-                </pic:pic>
-              </a:graphicData>
-            </a:graphic>
-            <wp14:sizeRelH relativeFrom="margin">
-              <wp14:pctWidth>0</wp14:pctWidth>
-            </wp14:sizeRelH>
-            <wp14:sizeRelV relativeFrom="margin">
-              <wp14:pctHeight>0</wp14:pctHeight>
-            </wp14:sizeRelV>
-          </wp:anchor>
-        </w:drawing>
-      </w:r>
     </w:p>
     <w:p>
       <w:pPr>
         <w:pStyle w:val="Paragrafoelenco"/>
         <w:numPr>
           <w:ilvl w:val="0"/>
-          <w:numId w:val="10"/>
+          <w:numId w:val="11"/>
         </w:numPr>
         <w:rPr>
           <w:lang w:eastAsia="it-IT"/>
@@ -5557,7 +5554,7 @@
         <w:pStyle w:val="Paragrafoelenco"/>
         <w:numPr>
           <w:ilvl w:val="0"/>
-          <w:numId w:val="10"/>
+          <w:numId w:val="11"/>
         </w:numPr>
         <w:rPr>
           <w:lang w:eastAsia="it-IT"/>
@@ -5591,7 +5588,7 @@
         <w:pStyle w:val="Paragrafoelenco"/>
         <w:numPr>
           <w:ilvl w:val="0"/>
-          <w:numId w:val="10"/>
+          <w:numId w:val="11"/>
         </w:numPr>
         <w:rPr>
           <w:rFonts w:ascii="CMU Serif Extra" w:hAnsi="CMU Serif Extra" w:cs="CMU Serif Extra"/>
@@ -5631,7 +5628,7 @@
         <w:pStyle w:val="Paragrafoelenco"/>
         <w:numPr>
           <w:ilvl w:val="0"/>
-          <w:numId w:val="10"/>
+          <w:numId w:val="11"/>
         </w:numPr>
         <w:rPr>
           <w:lang w:eastAsia="it-IT"/>
@@ -5858,7 +5855,7 @@
         <w:pStyle w:val="Paragrafoelenco"/>
         <w:numPr>
           <w:ilvl w:val="0"/>
-          <w:numId w:val="10"/>
+          <w:numId w:val="11"/>
         </w:numPr>
         <w:rPr>
           <w:rFonts w:ascii="CMU Serif Extra" w:hAnsi="CMU Serif Extra" w:cs="CMU Serif Extra"/>
@@ -5886,7 +5883,7 @@
         <w:pStyle w:val="Paragrafoelenco"/>
         <w:numPr>
           <w:ilvl w:val="0"/>
-          <w:numId w:val="10"/>
+          <w:numId w:val="11"/>
         </w:numPr>
         <w:rPr>
           <w:rFonts w:ascii="CMU Serif Extra" w:hAnsi="CMU Serif Extra" w:cs="CMU Serif Extra"/>
@@ -5914,7 +5911,7 @@
         <w:pStyle w:val="Paragrafoelenco"/>
         <w:numPr>
           <w:ilvl w:val="0"/>
-          <w:numId w:val="10"/>
+          <w:numId w:val="11"/>
         </w:numPr>
         <w:rPr>
           <w:rFonts w:ascii="CMU Serif Extra" w:hAnsi="CMU Serif Extra" w:cs="CMU Serif Extra"/>
@@ -5996,12 +5993,12 @@
       <w:pPr>
         <w:pStyle w:val="Titolo2"/>
       </w:pPr>
-      <w:bookmarkStart w:id="19" w:name="_Toc469326662"/>
+      <w:bookmarkStart w:id="18" w:name="_Toc469326662"/>
       <w:r>
         <w:lastRenderedPageBreak/>
         <w:t>Deployment View</w:t>
       </w:r>
-      <w:bookmarkEnd w:id="19"/>
+      <w:bookmarkEnd w:id="18"/>
     </w:p>
     <w:p>
       <w:pPr>
@@ -6263,12 +6260,12 @@
       <w:pPr>
         <w:pStyle w:val="Titolo2"/>
       </w:pPr>
-      <w:bookmarkStart w:id="20" w:name="_Toc469326663"/>
+      <w:bookmarkStart w:id="19" w:name="_Toc469326663"/>
       <w:r>
         <w:lastRenderedPageBreak/>
         <w:t>Runtime View</w:t>
       </w:r>
-      <w:bookmarkEnd w:id="20"/>
+      <w:bookmarkEnd w:id="19"/>
     </w:p>
     <w:p>
       <w:pPr>
@@ -6307,7 +6304,7 @@
       <w:pPr>
         <w:pStyle w:val="Titolo3"/>
       </w:pPr>
-      <w:bookmarkStart w:id="21" w:name="_Toc469326664"/>
+      <w:bookmarkStart w:id="20" w:name="_Toc469326664"/>
       <w:r>
         <w:rPr>
           <w:noProof/>
@@ -6476,7 +6473,7 @@
       <w:r>
         <w:t>Login process</w:t>
       </w:r>
-      <w:bookmarkEnd w:id="21"/>
+      <w:bookmarkEnd w:id="20"/>
     </w:p>
     <w:p>
       <w:pPr>
@@ -6501,12 +6498,12 @@
       <w:pPr>
         <w:pStyle w:val="Titolo3"/>
       </w:pPr>
-      <w:bookmarkStart w:id="22" w:name="_Toc469326665"/>
+      <w:bookmarkStart w:id="21" w:name="_Toc469326665"/>
       <w:r>
         <w:lastRenderedPageBreak/>
         <w:t>User Car Search</w:t>
       </w:r>
-      <w:bookmarkEnd w:id="22"/>
+      <w:bookmarkEnd w:id="21"/>
     </w:p>
     <w:p>
       <w:pPr>
@@ -6701,12 +6698,12 @@
       <w:pPr>
         <w:pStyle w:val="Titolo3"/>
       </w:pPr>
-      <w:bookmarkStart w:id="23" w:name="_Toc469326666"/>
+      <w:bookmarkStart w:id="22" w:name="_Toc469326666"/>
       <w:r>
         <w:lastRenderedPageBreak/>
         <w:t>Car Sends Position</w:t>
       </w:r>
-      <w:bookmarkEnd w:id="23"/>
+      <w:bookmarkEnd w:id="22"/>
     </w:p>
     <w:p>
       <w:pPr>
@@ -6901,7 +6898,7 @@
       <w:pPr>
         <w:pStyle w:val="Titolo3"/>
       </w:pPr>
-      <w:bookmarkStart w:id="24" w:name="_Toc469326667"/>
+      <w:bookmarkStart w:id="23" w:name="_Toc469326667"/>
       <w:r>
         <w:lastRenderedPageBreak/>
         <w:t xml:space="preserve">User </w:t>
@@ -6912,7 +6909,7 @@
       <w:r>
         <w:t xml:space="preserve"> Car</w:t>
       </w:r>
-      <w:bookmarkEnd w:id="24"/>
+      <w:bookmarkEnd w:id="23"/>
     </w:p>
     <w:p>
       <w:pPr>
@@ -7128,12 +7125,12 @@
       <w:pPr>
         <w:pStyle w:val="Titolo3"/>
       </w:pPr>
-      <w:bookmarkStart w:id="25" w:name="_Toc469326668"/>
+      <w:bookmarkStart w:id="24" w:name="_Toc469326668"/>
       <w:r>
         <w:lastRenderedPageBreak/>
         <w:t>User Reserves Car</w:t>
       </w:r>
-      <w:bookmarkEnd w:id="25"/>
+      <w:bookmarkEnd w:id="24"/>
     </w:p>
     <w:p>
       <w:pPr>
@@ -7363,45 +7360,97 @@
       <w:pPr>
         <w:pStyle w:val="Titolo2"/>
       </w:pPr>
-      <w:bookmarkStart w:id="26" w:name="_Toc469326669"/>
+      <w:bookmarkStart w:id="25" w:name="_Toc469326669"/>
       <w:r>
         <w:lastRenderedPageBreak/>
         <w:t>Component Interfaces</w:t>
       </w:r>
-      <w:bookmarkEnd w:id="26"/>
-    </w:p>
-    <w:p>
-      <w:pPr>
-        <w:rPr>
-          <w:lang w:eastAsia="it-IT"/>
-        </w:rPr>
-      </w:pPr>
-    </w:p>
-    <w:p>
-      <w:pPr>
-        <w:rPr>
-          <w:lang w:eastAsia="it-IT"/>
-        </w:rPr>
-      </w:pPr>
-    </w:p>
-    <w:p>
-      <w:pPr>
-        <w:rPr>
-          <w:lang w:eastAsia="it-IT"/>
-        </w:rPr>
-      </w:pPr>
-    </w:p>
-    <w:p>
-      <w:pPr>
-        <w:rPr>
-          <w:lang w:eastAsia="it-IT"/>
-        </w:rPr>
-      </w:pPr>
-    </w:p>
-    <w:p>
-      <w:pPr>
-        <w:spacing w:line="259" w:lineRule="auto"/>
-        <w:jc w:val="left"/>
+      <w:bookmarkEnd w:id="25"/>
+    </w:p>
+    <w:p>
+      <w:pPr>
+        <w:rPr>
+          <w:lang w:eastAsia="it-IT"/>
+        </w:rPr>
+      </w:pPr>
+    </w:p>
+    <w:p>
+      <w:pPr>
+        <w:rPr>
+          <w:lang w:eastAsia="it-IT"/>
+        </w:rPr>
+      </w:pPr>
+      <w:r>
+        <w:rPr>
+          <w:noProof/>
+          <w:lang w:val="it-IT" w:eastAsia="it-IT"/>
+        </w:rPr>
+        <w:drawing>
+          <wp:anchor distT="0" distB="0" distL="114300" distR="114300" simplePos="0" relativeHeight="251757568" behindDoc="0" locked="0" layoutInCell="1" allowOverlap="1" wp14:anchorId="7BADBEDA" wp14:editId="537FA689">
+            <wp:simplePos x="0" y="0"/>
+            <wp:positionH relativeFrom="margin">
+              <wp:align>center</wp:align>
+            </wp:positionH>
+            <wp:positionV relativeFrom="paragraph">
+              <wp:posOffset>418465</wp:posOffset>
+            </wp:positionV>
+            <wp:extent cx="7117080" cy="4714875"/>
+            <wp:effectExtent l="0" t="0" r="7620" b="9525"/>
+            <wp:wrapSquare wrapText="bothSides"/>
+            <wp:docPr id="2" name="Immagine 2" descr="C:\Users\Marok\Dropbox\SWE2\Progetto2016-2017-MarcoFesta\DD\Diagrams\InterfacesDiagram.png"/>
+            <wp:cNvGraphicFramePr>
+              <a:graphicFrameLocks xmlns:a="http://schemas.openxmlformats.org/drawingml/2006/main" noChangeAspect="1"/>
+            </wp:cNvGraphicFramePr>
+            <a:graphic xmlns:a="http://schemas.openxmlformats.org/drawingml/2006/main">
+              <a:graphicData uri="http://schemas.openxmlformats.org/drawingml/2006/picture">
+                <pic:pic xmlns:pic="http://schemas.openxmlformats.org/drawingml/2006/picture">
+                  <pic:nvPicPr>
+                    <pic:cNvPr id="0" name="Picture 1" descr="C:\Users\Marok\Dropbox\SWE2\Progetto2016-2017-MarcoFesta\DD\Diagrams\InterfacesDiagram.png"/>
+                    <pic:cNvPicPr>
+                      <a:picLocks noChangeAspect="1" noChangeArrowheads="1"/>
+                    </pic:cNvPicPr>
+                  </pic:nvPicPr>
+                  <pic:blipFill>
+                    <a:blip r:embed="rId19">
+                      <a:extLst>
+                        <a:ext uri="{28A0092B-C50C-407E-A947-70E740481C1C}">
+                          <a14:useLocalDpi xmlns:a14="http://schemas.microsoft.com/office/drawing/2010/main" val="0"/>
+                        </a:ext>
+                      </a:extLst>
+                    </a:blip>
+                    <a:srcRect/>
+                    <a:stretch>
+                      <a:fillRect/>
+                    </a:stretch>
+                  </pic:blipFill>
+                  <pic:spPr bwMode="auto">
+                    <a:xfrm>
+                      <a:off x="0" y="0"/>
+                      <a:ext cx="7117080" cy="4714875"/>
+                    </a:xfrm>
+                    <a:prstGeom prst="rect">
+                      <a:avLst/>
+                    </a:prstGeom>
+                    <a:noFill/>
+                    <a:ln>
+                      <a:noFill/>
+                    </a:ln>
+                  </pic:spPr>
+                </pic:pic>
+              </a:graphicData>
+            </a:graphic>
+            <wp14:sizeRelH relativeFrom="margin">
+              <wp14:pctWidth>0</wp14:pctWidth>
+            </wp14:sizeRelH>
+            <wp14:sizeRelV relativeFrom="margin">
+              <wp14:pctHeight>0</wp14:pctHeight>
+            </wp14:sizeRelV>
+          </wp:anchor>
+        </w:drawing>
+      </w:r>
+    </w:p>
+    <w:p>
+      <w:pPr>
         <w:rPr>
           <w:lang w:eastAsia="it-IT"/>
         </w:rPr>
@@ -7413,13 +7462,13 @@
         <mc:AlternateContent>
           <mc:Choice Requires="wps">
             <w:drawing>
-              <wp:anchor distT="0" distB="0" distL="114300" distR="114300" simplePos="0" relativeHeight="251745280" behindDoc="0" locked="0" layoutInCell="1" allowOverlap="1" wp14:anchorId="5D501496" wp14:editId="6432A55E">
+              <wp:anchor distT="0" distB="0" distL="114300" distR="114300" simplePos="0" relativeHeight="251745280" behindDoc="0" locked="0" layoutInCell="1" allowOverlap="1" wp14:anchorId="19C5BD2F" wp14:editId="51F777BC">
                 <wp:simplePos x="0" y="0"/>
                 <wp:positionH relativeFrom="margin">
-                  <wp:align>center</wp:align>
+                  <wp:posOffset>-981075</wp:posOffset>
                 </wp:positionH>
                 <wp:positionV relativeFrom="paragraph">
-                  <wp:posOffset>5943456</wp:posOffset>
+                  <wp:posOffset>5141595</wp:posOffset>
                 </wp:positionV>
                 <wp:extent cx="6304915" cy="635"/>
                 <wp:effectExtent l="0" t="0" r="635" b="3175"/>
@@ -7459,13 +7508,7 @@
                               </w:rPr>
                             </w:pPr>
                             <w:r>
-                              <w:t>Figure 10</w:t>
-                            </w:r>
-                            <w:r>
-                              <w:t xml:space="preserve">: </w:t>
-                            </w:r>
-                            <w:r>
-                              <w:t>Component Interfaces</w:t>
+                              <w:t>Figure 10: Component Interfaces</w:t>
                             </w:r>
                           </w:p>
                         </w:txbxContent>
@@ -7484,7 +7527,7 @@
           </mc:Choice>
           <mc:Fallback>
             <w:pict>
-              <v:shape w14:anchorId="5D501496" id="Casella di testo 57" o:spid="_x0000_s1036" type="#_x0000_t202" style="position:absolute;margin-left:0;margin-top:468pt;width:496.45pt;height:.05pt;z-index:251745280;visibility:visible;mso-wrap-style:square;mso-wrap-distance-left:9pt;mso-wrap-distance-top:0;mso-wrap-distance-right:9pt;mso-wrap-distance-bottom:0;mso-position-horizontal:center;mso-position-horizontal-relative:margin;mso-position-vertical:absolute;mso-position-vertical-relative:text;v-text-anchor:top" o:gfxdata="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" stroked="f">
+              <v:shape w14:anchorId="19C5BD2F" id="Casella di testo 57" o:spid="_x0000_s1036" type="#_x0000_t202" style="position:absolute;left:0;text-align:left;margin-left:-77.25pt;margin-top:404.85pt;width:496.45pt;height:.05pt;z-index:251745280;visibility:visible;mso-wrap-style:square;mso-wrap-distance-left:9pt;mso-wrap-distance-top:0;mso-wrap-distance-right:9pt;mso-wrap-distance-bottom:0;mso-position-horizontal:absolute;mso-position-horizontal-relative:margin;mso-position-vertical:absolute;mso-position-vertical-relative:text;v-text-anchor:top" o:gfxdata="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" stroked="f">
                 <v:textbox style="mso-fit-shape-to-text:t" inset="0,0,0,0">
                   <w:txbxContent>
                     <w:p>
@@ -7499,13 +7542,7 @@
                         </w:rPr>
                       </w:pPr>
                       <w:r>
-                        <w:t>Figure 10</w:t>
-                      </w:r>
-                      <w:r>
-                        <w:t xml:space="preserve">: </w:t>
-                      </w:r>
-                      <w:r>
-                        <w:t>Component Interfaces</w:t>
+                        <w:t>Figure 10: Component Interfaces</w:t>
                       </w:r>
                     </w:p>
                   </w:txbxContent>
@@ -7516,6 +7553,22 @@
           </mc:Fallback>
         </mc:AlternateContent>
       </w:r>
+    </w:p>
+    <w:p>
+      <w:pPr>
+        <w:rPr>
+          <w:lang w:eastAsia="it-IT"/>
+        </w:rPr>
+      </w:pPr>
+    </w:p>
+    <w:p>
+      <w:pPr>
+        <w:spacing w:line="259" w:lineRule="auto"/>
+        <w:jc w:val="left"/>
+        <w:rPr>
+          <w:lang w:eastAsia="it-IT"/>
+        </w:rPr>
+      </w:pPr>
       <w:r>
         <w:rPr>
           <w:lang w:eastAsia="it-IT"/>
@@ -7527,211 +7580,22 @@
       <w:pPr>
         <w:pStyle w:val="Titolo2"/>
       </w:pPr>
-      <w:bookmarkStart w:id="27" w:name="_Toc469326670"/>
+      <w:bookmarkStart w:id="26" w:name="_Toc469326670"/>
       <w:r>
         <w:lastRenderedPageBreak/>
         <w:t>Selected Architectural Styles and Patterns</w:t>
       </w:r>
+      <w:bookmarkEnd w:id="26"/>
+    </w:p>
+    <w:p>
+      <w:pPr>
+        <w:pStyle w:val="Titolo3"/>
+      </w:pPr>
+      <w:bookmarkStart w:id="27" w:name="_Toc469326671"/>
+      <w:r>
+        <w:t>Architectural Style</w:t>
+      </w:r>
       <w:bookmarkEnd w:id="27"/>
-    </w:p>
-    <w:p>
-      <w:pPr>
-        <w:pStyle w:val="Titolo3"/>
-      </w:pPr>
-      <w:bookmarkStart w:id="28" w:name="_Toc469326671"/>
-      <w:r>
-        <w:t>Architectural Style</w:t>
-      </w:r>
-      <w:bookmarkEnd w:id="28"/>
-    </w:p>
-    <w:p>
-      <w:pPr>
-        <w:pStyle w:val="Paragrafoelenco"/>
-        <w:numPr>
-          <w:ilvl w:val="0"/>
-          <w:numId w:val="11"/>
-        </w:numPr>
-        <w:rPr>
-          <w:lang w:eastAsia="it-IT"/>
-        </w:rPr>
-      </w:pPr>
-      <w:r>
-        <w:rPr>
-          <w:rFonts w:ascii="CMU Serif Extra" w:hAnsi="CMU Serif Extra" w:cs="CMU Serif Extra"/>
-          <w:b/>
-          <w:lang w:eastAsia="it-IT"/>
-        </w:rPr>
-        <w:t>Client-Server Architecture</w:t>
-      </w:r>
-      <w:r>
-        <w:rPr>
-          <w:lang w:eastAsia="it-IT"/>
-        </w:rPr>
-        <w:t xml:space="preserve">: the well-known model is </w:t>
-      </w:r>
-      <w:r>
-        <w:rPr>
-          <w:lang w:eastAsia="it-IT"/>
-        </w:rPr>
-        <w:t xml:space="preserve">chosen due to its typical advantages from </w:t>
-      </w:r>
-      <w:r>
-        <w:rPr>
-          <w:i/>
-          <w:lang w:eastAsia="it-IT"/>
-        </w:rPr>
-        <w:t>scalability</w:t>
-      </w:r>
-      <w:r>
-        <w:rPr>
-          <w:lang w:eastAsia="it-IT"/>
-        </w:rPr>
-        <w:t xml:space="preserve">, </w:t>
-      </w:r>
-      <w:r>
-        <w:rPr>
-          <w:i/>
-          <w:lang w:eastAsia="it-IT"/>
-        </w:rPr>
-        <w:t>accessibility</w:t>
-      </w:r>
-      <w:r>
-        <w:rPr>
-          <w:lang w:eastAsia="it-IT"/>
-        </w:rPr>
-        <w:t xml:space="preserve"> and </w:t>
-      </w:r>
-      <w:r>
-        <w:rPr>
-          <w:i/>
-          <w:lang w:eastAsia="it-IT"/>
-        </w:rPr>
-        <w:t>maintenance</w:t>
-      </w:r>
-      <w:r>
-        <w:rPr>
-          <w:lang w:eastAsia="it-IT"/>
-        </w:rPr>
-        <w:t xml:space="preserve"> points of view.</w:t>
-      </w:r>
-    </w:p>
-    <w:p>
-      <w:pPr>
-        <w:pStyle w:val="Paragrafoelenco"/>
-        <w:numPr>
-          <w:ilvl w:val="0"/>
-          <w:numId w:val="11"/>
-        </w:numPr>
-        <w:rPr>
-          <w:lang w:eastAsia="it-IT"/>
-        </w:rPr>
-      </w:pPr>
-      <w:r>
-        <w:rPr>
-          <w:rFonts w:ascii="CMU Serif Extra" w:hAnsi="CMU Serif Extra" w:cs="CMU Serif Extra"/>
-          <w:b/>
-          <w:lang w:eastAsia="it-IT"/>
-        </w:rPr>
-        <w:t>Service Oriented Architecture</w:t>
-      </w:r>
-      <w:r>
-        <w:rPr>
-          <w:lang w:eastAsia="it-IT"/>
-        </w:rPr>
-        <w:t>:</w:t>
-      </w:r>
-      <w:r>
-        <w:rPr>
-          <w:lang w:eastAsia="it-IT"/>
-        </w:rPr>
-        <w:t xml:space="preserve"> SOA architecture is chosen to ensure flexibility between the various system components.</w:t>
-      </w:r>
-    </w:p>
-    <w:p>
-      <w:pPr>
-        <w:pStyle w:val="Paragrafoelenco"/>
-        <w:numPr>
-          <w:ilvl w:val="0"/>
-          <w:numId w:val="11"/>
-        </w:numPr>
-        <w:rPr>
-          <w:lang w:eastAsia="it-IT"/>
-        </w:rPr>
-      </w:pPr>
-      <w:r>
-        <w:rPr>
-          <w:rFonts w:ascii="CMU Serif Extra" w:hAnsi="CMU Serif Extra" w:cs="CMU Serif Extra"/>
-          <w:b/>
-          <w:lang w:eastAsia="it-IT"/>
-        </w:rPr>
-        <w:t>Four Tiered Architecture</w:t>
-      </w:r>
-      <w:r>
-        <w:rPr>
-          <w:lang w:eastAsia="it-IT"/>
-        </w:rPr>
-        <w:t>:</w:t>
-      </w:r>
-      <w:r>
-        <w:rPr>
-          <w:lang w:eastAsia="it-IT"/>
-        </w:rPr>
-        <w:t xml:space="preserve"> the reason</w:t>
-      </w:r>
-      <w:r>
-        <w:rPr>
-          <w:lang w:eastAsia="it-IT"/>
-        </w:rPr>
-        <w:t>s</w:t>
-      </w:r>
-      <w:r>
-        <w:rPr>
-          <w:lang w:eastAsia="it-IT"/>
-        </w:rPr>
-        <w:t xml:space="preserve"> </w:t>
-      </w:r>
-      <w:r>
-        <w:rPr>
-          <w:lang w:eastAsia="it-IT"/>
-        </w:rPr>
-        <w:t>behind</w:t>
-      </w:r>
-      <w:r>
-        <w:rPr>
-          <w:lang w:eastAsia="it-IT"/>
-        </w:rPr>
-        <w:t xml:space="preserve"> this choice (better described in section </w:t>
-      </w:r>
-      <w:r>
-        <w:rPr>
-          <w:rFonts w:ascii="CMU Serif Extra" w:hAnsi="CMU Serif Extra" w:cs="CMU Serif Extra"/>
-          <w:b/>
-          <w:lang w:eastAsia="it-IT"/>
-        </w:rPr>
-        <w:t>2.1</w:t>
-      </w:r>
-      <w:r>
-        <w:rPr>
-          <w:lang w:eastAsia="it-IT"/>
-        </w:rPr>
-        <w:t>)</w:t>
-      </w:r>
-      <w:r>
-        <w:rPr>
-          <w:lang w:eastAsia="it-IT"/>
-        </w:rPr>
-        <w:t xml:space="preserve"> are essentially to improve performance and security for the whole system.</w:t>
-      </w:r>
-    </w:p>
-    <w:p>
-      <w:pPr>
-        <w:pStyle w:val="Titolo3"/>
-      </w:pPr>
-      <w:bookmarkStart w:id="29" w:name="_Toc469326672"/>
-      <w:r>
-        <w:t>Design Patterns</w:t>
-      </w:r>
-      <w:bookmarkEnd w:id="29"/>
     </w:p>
     <w:p>
       <w:pPr>
@@ -7741,10 +7605,79 @@
           <w:numId w:val="12"/>
         </w:numPr>
         <w:rPr>
+          <w:lang w:eastAsia="it-IT"/>
+        </w:rPr>
+      </w:pPr>
+      <w:r>
+        <w:rPr>
           <w:rFonts w:ascii="CMU Serif Extra" w:hAnsi="CMU Serif Extra" w:cs="CMU Serif Extra"/>
           <w:b/>
           <w:lang w:eastAsia="it-IT"/>
         </w:rPr>
+        <w:t>Client-Server Architecture</w:t>
+      </w:r>
+      <w:r>
+        <w:rPr>
+          <w:lang w:eastAsia="it-IT"/>
+        </w:rPr>
+        <w:t xml:space="preserve">: the well-known model is </w:t>
+      </w:r>
+      <w:r>
+        <w:rPr>
+          <w:lang w:eastAsia="it-IT"/>
+        </w:rPr>
+        <w:t xml:space="preserve">chosen due to its typical advantages from </w:t>
+      </w:r>
+      <w:r>
+        <w:rPr>
+          <w:i/>
+          <w:lang w:eastAsia="it-IT"/>
+        </w:rPr>
+        <w:t>scalability</w:t>
+      </w:r>
+      <w:r>
+        <w:rPr>
+          <w:lang w:eastAsia="it-IT"/>
+        </w:rPr>
+        <w:t xml:space="preserve">, </w:t>
+      </w:r>
+      <w:r>
+        <w:rPr>
+          <w:i/>
+          <w:lang w:eastAsia="it-IT"/>
+        </w:rPr>
+        <w:t>accessibility</w:t>
+      </w:r>
+      <w:r>
+        <w:rPr>
+          <w:lang w:eastAsia="it-IT"/>
+        </w:rPr>
+        <w:t xml:space="preserve"> and </w:t>
+      </w:r>
+      <w:r>
+        <w:rPr>
+          <w:i/>
+          <w:lang w:eastAsia="it-IT"/>
+        </w:rPr>
+        <w:t>maintenance</w:t>
+      </w:r>
+      <w:r>
+        <w:rPr>
+          <w:lang w:eastAsia="it-IT"/>
+        </w:rPr>
+        <w:t xml:space="preserve"> points of view.</w:t>
+      </w:r>
+    </w:p>
+    <w:p>
+      <w:pPr>
+        <w:pStyle w:val="Paragrafoelenco"/>
+        <w:numPr>
+          <w:ilvl w:val="0"/>
+          <w:numId w:val="12"/>
+        </w:numPr>
+        <w:rPr>
+          <w:lang w:eastAsia="it-IT"/>
+        </w:rPr>
       </w:pPr>
       <w:r>
         <w:rPr>
@@ -7752,60 +7685,106 @@
           <w:b/>
           <w:lang w:eastAsia="it-IT"/>
         </w:rPr>
-        <w:t xml:space="preserve">Model, View, Controller (MVC): </w:t>
-      </w:r>
-      <w:r>
-        <w:t xml:space="preserve">this </w:t>
-      </w:r>
-      <w:r>
-        <w:t>design</w:t>
-      </w:r>
-      <w:r>
-        <w:t xml:space="preserve"> pattern allows to successfully and efficiently relate the user interface with the underlying data models. </w:t>
-      </w:r>
-      <w:r>
-        <w:t xml:space="preserve">The Model, which constantly represents the state of the system is updated by the Controller which later asynchronously dispatches the View for user interface changes. In our specific implementation the View section is completely separated from the other components and resides on the user applications, </w:t>
-      </w:r>
-      <w:r>
-        <w:t>Model and Controller</w:t>
-      </w:r>
-      <w:r>
+        <w:t>Service Oriented Architecture</w:t>
+      </w:r>
+      <w:r>
+        <w:rPr>
+          <w:lang w:eastAsia="it-IT"/>
+        </w:rPr>
+        <w:t>:</w:t>
+      </w:r>
+      <w:r>
+        <w:rPr>
+          <w:lang w:eastAsia="it-IT"/>
+        </w:rPr>
+        <w:t xml:space="preserve"> SOA architecture is chosen to ensure flexibility between the various system components.</w:t>
+      </w:r>
+    </w:p>
+    <w:p>
+      <w:pPr>
+        <w:pStyle w:val="Paragrafoelenco"/>
+        <w:numPr>
+          <w:ilvl w:val="0"/>
+          <w:numId w:val="12"/>
+        </w:numPr>
+        <w:rPr>
+          <w:lang w:eastAsia="it-IT"/>
+        </w:rPr>
+      </w:pPr>
+      <w:r>
+        <w:rPr>
+          <w:rFonts w:ascii="CMU Serif Extra" w:hAnsi="CMU Serif Extra" w:cs="CMU Serif Extra"/>
+          <w:b/>
+          <w:lang w:eastAsia="it-IT"/>
+        </w:rPr>
+        <w:t>Four Tiered Architecture</w:t>
+      </w:r>
+      <w:r>
+        <w:rPr>
+          <w:lang w:eastAsia="it-IT"/>
+        </w:rPr>
+        <w:t>:</w:t>
+      </w:r>
+      <w:r>
+        <w:rPr>
+          <w:lang w:eastAsia="it-IT"/>
+        </w:rPr>
+        <w:t xml:space="preserve"> the reason</w:t>
+      </w:r>
+      <w:r>
+        <w:rPr>
+          <w:lang w:eastAsia="it-IT"/>
+        </w:rPr>
+        <w:t>s</w:t>
+      </w:r>
+      <w:r>
+        <w:rPr>
+          <w:lang w:eastAsia="it-IT"/>
+        </w:rPr>
         <w:t xml:space="preserve"> </w:t>
       </w:r>
       <w:r>
-        <w:t>are part of the Application Subsystem.</w:t>
-      </w:r>
-      <w:r>
-        <w:t xml:space="preserve"> </w:t>
+        <w:rPr>
+          <w:lang w:eastAsia="it-IT"/>
+        </w:rPr>
+        <w:t>behind</w:t>
+      </w:r>
+      <w:r>
+        <w:rPr>
+          <w:lang w:eastAsia="it-IT"/>
+        </w:rPr>
+        <w:t xml:space="preserve"> this choice (better described in section </w:t>
+      </w:r>
+      <w:r>
+        <w:rPr>
+          <w:rFonts w:ascii="CMU Serif Extra" w:hAnsi="CMU Serif Extra" w:cs="CMU Serif Extra"/>
+          <w:b/>
+          <w:lang w:eastAsia="it-IT"/>
+        </w:rPr>
+        <w:t>2.1</w:t>
+      </w:r>
+      <w:r>
+        <w:rPr>
+          <w:lang w:eastAsia="it-IT"/>
+        </w:rPr>
+        <w:t>)</w:t>
+      </w:r>
+      <w:r>
+        <w:rPr>
+          <w:lang w:eastAsia="it-IT"/>
+        </w:rPr>
+        <w:t xml:space="preserve"> are essentially to improve performance and security for the whole system.</w:t>
       </w:r>
     </w:p>
     <w:p>
       <w:pPr>
         <w:pStyle w:val="Titolo3"/>
       </w:pPr>
-      <w:bookmarkStart w:id="30" w:name="_Toc469326673"/>
-      <w:r>
-        <w:t>Protocols</w:t>
-      </w:r>
-      <w:bookmarkEnd w:id="30"/>
-    </w:p>
-    <w:p>
-      <w:r>
-        <w:t xml:space="preserve">All of the external interfaces are hosted by the Web Server Machine on what we defined as our Web Tier. All clients send HTTPS requests to a specific endpoint and receive JSON formed responses. </w:t>
-      </w:r>
-    </w:p>
-    <w:p>
-      <w:r>
-        <w:t>Authentication is performed using session tokens to send along the HTTPS request to access login-required pages and functionalities.</w:t>
-      </w:r>
-    </w:p>
-    <w:p>
-      <w:r>
-        <w:t xml:space="preserve">Along with the JSON response object </w:t>
-      </w:r>
-      <w:r>
-        <w:t>a response code is returned to express the request outcome:</w:t>
-      </w:r>
+      <w:bookmarkStart w:id="28" w:name="_Toc469326672"/>
+      <w:r>
+        <w:t>Design Patterns</w:t>
+      </w:r>
+      <w:bookmarkEnd w:id="28"/>
     </w:p>
     <w:p>
       <w:pPr>
@@ -7814,9 +7793,128 @@
           <w:ilvl w:val="0"/>
           <w:numId w:val="13"/>
         </w:numPr>
+        <w:rPr>
+          <w:rFonts w:ascii="CMU Serif Extra" w:hAnsi="CMU Serif Extra" w:cs="CMU Serif Extra"/>
+          <w:b/>
+          <w:lang w:eastAsia="it-IT"/>
+        </w:rPr>
+      </w:pPr>
+      <w:r>
+        <w:rPr>
+          <w:rFonts w:ascii="CMU Serif Extra" w:hAnsi="CMU Serif Extra" w:cs="CMU Serif Extra"/>
+          <w:b/>
+          <w:lang w:eastAsia="it-IT"/>
+        </w:rPr>
+        <w:t xml:space="preserve">Model, View, Controller (MVC): </w:t>
+      </w:r>
+      <w:r>
+        <w:t xml:space="preserve">this </w:t>
+      </w:r>
+      <w:r>
+        <w:t>design</w:t>
+      </w:r>
+      <w:r>
+        <w:t xml:space="preserve"> pattern allows to successfully and efficiently relate the user interface with the underlying data models. </w:t>
+      </w:r>
+      <w:r>
+        <w:t xml:space="preserve">The Model, which constantly represents the state of the system is updated by the Controller which later asynchronously dispatches the View for user interface changes. In our specific implementation the View section is completely separated from the other components and resides on the user applications, </w:t>
+      </w:r>
+      <w:r>
+        <w:t>Model and Controller</w:t>
+      </w:r>
+      <w:r>
+        <w:t xml:space="preserve"> </w:t>
+      </w:r>
+      <w:r>
+        <w:t>are part of the Application Subsystem.</w:t>
+      </w:r>
+      <w:r>
+        <w:t xml:space="preserve"> </w:t>
+      </w:r>
+    </w:p>
+    <w:p>
+      <w:pPr>
+        <w:pStyle w:val="Titolo3"/>
+      </w:pPr>
+      <w:bookmarkStart w:id="29" w:name="_Toc469326673"/>
+      <w:r>
+        <w:t>Protocols</w:t>
+      </w:r>
+      <w:bookmarkEnd w:id="29"/>
+    </w:p>
+    <w:p>
+      <w:r>
+        <w:t xml:space="preserve">All of the external interfaces are hosted by the Web Server Machine on what we defined as our Web Tier. All clients send HTTPS requests to a specific endpoint and receive JSON formed responses. </w:t>
+      </w:r>
+    </w:p>
+    <w:p>
+      <w:r>
+        <w:t>Authentication is performed using session tokens to send along the HTTPS request to access login-required pages and functionalities.</w:t>
+      </w:r>
+    </w:p>
+    <w:p>
+      <w:r>
+        <w:t xml:space="preserve">Along with the JSON response object </w:t>
+      </w:r>
+      <w:r>
+        <w:t>a response code is returned to express the request outcome:</w:t>
+      </w:r>
+    </w:p>
+    <w:p>
+      <w:pPr>
+        <w:pStyle w:val="Paragrafoelenco"/>
+        <w:numPr>
+          <w:ilvl w:val="0"/>
+          <w:numId w:val="14"/>
+        </w:numPr>
       </w:pPr>
       <w:r>
         <w:t>200 OK: success</w:t>
+      </w:r>
+    </w:p>
+    <w:p>
+      <w:pPr>
+        <w:pStyle w:val="Paragrafoelenco"/>
+        <w:numPr>
+          <w:ilvl w:val="0"/>
+          <w:numId w:val="14"/>
+        </w:numPr>
+      </w:pPr>
+      <w:r>
+        <w:t>400 Bad Request: request failed or not found</w:t>
+      </w:r>
+    </w:p>
+    <w:p>
+      <w:pPr>
+        <w:pStyle w:val="Paragrafoelenco"/>
+        <w:numPr>
+          <w:ilvl w:val="0"/>
+          <w:numId w:val="14"/>
+        </w:numPr>
+      </w:pPr>
+      <w:r>
+        <w:t>401 Authorization Required: auth token not found</w:t>
+      </w:r>
+    </w:p>
+    <w:p>
+      <w:pPr>
+        <w:pStyle w:val="Paragrafoelenco"/>
+        <w:numPr>
+          <w:ilvl w:val="0"/>
+          <w:numId w:val="14"/>
+        </w:numPr>
+      </w:pPr>
+      <w:r>
+        <w:t>500 Internal Server Error: server problem</w:t>
+      </w:r>
+    </w:p>
+    <w:p>
+      <w:pPr>
+        <w:ind w:left="360"/>
+      </w:pPr>
+      <w:r>
+        <w:lastRenderedPageBreak/>
+        <w:t>Listed below some common application requests:</w:t>
       </w:r>
     </w:p>
     <w:p>
@@ -7826,9 +7924,84 @@
           <w:ilvl w:val="0"/>
           <w:numId w:val="13"/>
         </w:numPr>
-      </w:pPr>
-      <w:r>
-        <w:t>400 Bad Request: request failed or not found</w:t>
+        <w:rPr>
+          <w:i/>
+        </w:rPr>
+      </w:pPr>
+      <w:r>
+        <w:rPr>
+          <w:i/>
+        </w:rPr>
+        <w:t>Registration:</w:t>
+      </w:r>
+    </w:p>
+    <w:p>
+      <w:pPr>
+        <w:pStyle w:val="Paragrafoelenco"/>
+        <w:numPr>
+          <w:ilvl w:val="1"/>
+          <w:numId w:val="13"/>
+        </w:numPr>
+      </w:pPr>
+      <w:r>
+        <w:rPr>
+          <w:i/>
+        </w:rPr>
+        <w:t>Path</w:t>
+      </w:r>
+      <w:r>
+        <w:t>: /registration</w:t>
+      </w:r>
+    </w:p>
+    <w:p>
+      <w:pPr>
+        <w:pStyle w:val="Paragrafoelenco"/>
+        <w:numPr>
+          <w:ilvl w:val="1"/>
+          <w:numId w:val="13"/>
+        </w:numPr>
+      </w:pPr>
+      <w:r>
+        <w:rPr>
+          <w:i/>
+        </w:rPr>
+        <w:t>Params</w:t>
+      </w:r>
+      <w:r>
+        <w:t>:</w:t>
+      </w:r>
+      <w:r>
+        <w:t xml:space="preserve"> email,</w:t>
+      </w:r>
+      <w:r>
+        <w:t xml:space="preserve"> </w:t>
+      </w:r>
+      <w:r>
+        <w:t xml:space="preserve">name, surname, license_id, licence_pic, </w:t>
+      </w:r>
+      <w:r>
+        <w:t>dob, address, payment_method</w:t>
+      </w:r>
+    </w:p>
+    <w:p>
+      <w:pPr>
+        <w:pStyle w:val="Paragrafoelenco"/>
+        <w:numPr>
+          <w:ilvl w:val="1"/>
+          <w:numId w:val="13"/>
+        </w:numPr>
+      </w:pPr>
+      <w:r>
+        <w:rPr>
+          <w:i/>
+        </w:rPr>
+        <w:t>Response</w:t>
+      </w:r>
+      <w:r>
+        <w:t>:</w:t>
+      </w:r>
+      <w:r>
+        <w:t xml:space="preserve"> 200 OK if successful</w:t>
       </w:r>
     </w:p>
     <w:p>
@@ -7840,7 +8013,64 @@
         </w:numPr>
       </w:pPr>
       <w:r>
-        <w:t>401 Authorization Required: auth token not found</w:t>
+        <w:rPr>
+          <w:i/>
+        </w:rPr>
+        <w:t>Login:</w:t>
+      </w:r>
+    </w:p>
+    <w:p>
+      <w:pPr>
+        <w:pStyle w:val="Paragrafoelenco"/>
+        <w:numPr>
+          <w:ilvl w:val="1"/>
+          <w:numId w:val="13"/>
+        </w:numPr>
+      </w:pPr>
+      <w:r>
+        <w:rPr>
+          <w:i/>
+        </w:rPr>
+        <w:t xml:space="preserve">Path: </w:t>
+      </w:r>
+      <w:r>
+        <w:t>/login</w:t>
+      </w:r>
+    </w:p>
+    <w:p>
+      <w:pPr>
+        <w:pStyle w:val="Paragrafoelenco"/>
+        <w:numPr>
+          <w:ilvl w:val="1"/>
+          <w:numId w:val="13"/>
+        </w:numPr>
+      </w:pPr>
+      <w:r>
+        <w:rPr>
+          <w:i/>
+        </w:rPr>
+        <w:t>Params:</w:t>
+      </w:r>
+      <w:r>
+        <w:t xml:space="preserve"> email, password</w:t>
+      </w:r>
+    </w:p>
+    <w:p>
+      <w:pPr>
+        <w:pStyle w:val="Paragrafoelenco"/>
+        <w:numPr>
+          <w:ilvl w:val="1"/>
+          <w:numId w:val="13"/>
+        </w:numPr>
+      </w:pPr>
+      <w:r>
+        <w:rPr>
+          <w:i/>
+        </w:rPr>
+        <w:t>Response:</w:t>
+      </w:r>
+      <w:r>
+        <w:t xml:space="preserve"> authentication_token</w:t>
       </w:r>
     </w:p>
     <w:p>
@@ -7852,16 +8082,64 @@
         </w:numPr>
       </w:pPr>
       <w:r>
-        <w:t>500 Internal Server Error: server problem</w:t>
-      </w:r>
-    </w:p>
-    <w:p>
-      <w:pPr>
-        <w:ind w:left="360"/>
-      </w:pPr>
-      <w:r>
-        <w:lastRenderedPageBreak/>
-        <w:t>Listed below some common application requests:</w:t>
+        <w:rPr>
+          <w:i/>
+        </w:rPr>
+        <w:t>Find cars:</w:t>
+      </w:r>
+    </w:p>
+    <w:p>
+      <w:pPr>
+        <w:pStyle w:val="Paragrafoelenco"/>
+        <w:numPr>
+          <w:ilvl w:val="1"/>
+          <w:numId w:val="13"/>
+        </w:numPr>
+      </w:pPr>
+      <w:r>
+        <w:rPr>
+          <w:i/>
+        </w:rPr>
+        <w:t xml:space="preserve">Path: </w:t>
+      </w:r>
+      <w:r>
+        <w:t>/find_cars</w:t>
+      </w:r>
+    </w:p>
+    <w:p>
+      <w:pPr>
+        <w:pStyle w:val="Paragrafoelenco"/>
+        <w:numPr>
+          <w:ilvl w:val="1"/>
+          <w:numId w:val="13"/>
+        </w:numPr>
+      </w:pPr>
+      <w:r>
+        <w:rPr>
+          <w:i/>
+        </w:rPr>
+        <w:t>Params:</w:t>
+      </w:r>
+      <w:r>
+        <w:t xml:space="preserve"> latitude, longitude</w:t>
+      </w:r>
+    </w:p>
+    <w:p>
+      <w:pPr>
+        <w:pStyle w:val="Paragrafoelenco"/>
+        <w:numPr>
+          <w:ilvl w:val="1"/>
+          <w:numId w:val="13"/>
+        </w:numPr>
+      </w:pPr>
+      <w:r>
+        <w:rPr>
+          <w:i/>
+        </w:rPr>
+        <w:t>Response:</w:t>
+      </w:r>
+      <w:r>
+        <w:t xml:space="preserve"> (lat, long, car_id) [ ]</w:t>
       </w:r>
     </w:p>
     <w:p>
@@ -7869,7 +8147,7 @@
         <w:pStyle w:val="Paragrafoelenco"/>
         <w:numPr>
           <w:ilvl w:val="0"/>
-          <w:numId w:val="12"/>
+          <w:numId w:val="13"/>
         </w:numPr>
         <w:rPr>
           <w:i/>
@@ -7879,7 +8157,7 @@
         <w:rPr>
           <w:i/>
         </w:rPr>
-        <w:t>Registration:</w:t>
+        <w:t>Get car info:</w:t>
       </w:r>
     </w:p>
     <w:p>
@@ -7887,17 +8165,20 @@
         <w:pStyle w:val="Paragrafoelenco"/>
         <w:numPr>
           <w:ilvl w:val="1"/>
-          <w:numId w:val="12"/>
+          <w:numId w:val="13"/>
         </w:numPr>
-      </w:pPr>
-      <w:r>
         <w:rPr>
           <w:i/>
         </w:rPr>
-        <w:t>Path</w:t>
-      </w:r>
-      <w:r>
-        <w:t>: /registration</w:t>
+      </w:pPr>
+      <w:r>
+        <w:rPr>
+          <w:i/>
+        </w:rPr>
+        <w:t xml:space="preserve">Path: </w:t>
+      </w:r>
+      <w:r>
+        <w:t>/car_info</w:t>
       </w:r>
     </w:p>
     <w:p>
@@ -7905,29 +8186,20 @@
         <w:pStyle w:val="Paragrafoelenco"/>
         <w:numPr>
           <w:ilvl w:val="1"/>
-          <w:numId w:val="12"/>
+          <w:numId w:val="13"/>
         </w:numPr>
-      </w:pPr>
-      <w:r>
         <w:rPr>
           <w:i/>
         </w:rPr>
-        <w:t>Params</w:t>
-      </w:r>
-      <w:r>
-        <w:t>:</w:t>
-      </w:r>
-      <w:r>
-        <w:t xml:space="preserve"> email,</w:t>
-      </w:r>
-      <w:r>
-        <w:t xml:space="preserve"> </w:t>
-      </w:r>
-      <w:r>
-        <w:t xml:space="preserve">name, surname, license_id, licence_pic, </w:t>
-      </w:r>
-      <w:r>
-        <w:t>dob, address, payment_method</w:t>
+      </w:pPr>
+      <w:r>
+        <w:rPr>
+          <w:i/>
+        </w:rPr>
+        <w:t xml:space="preserve">Params: </w:t>
+      </w:r>
+      <w:r>
+        <w:t>car_id</w:t>
       </w:r>
     </w:p>
     <w:p>
@@ -7935,226 +8207,7 @@
         <w:pStyle w:val="Paragrafoelenco"/>
         <w:numPr>
           <w:ilvl w:val="1"/>
-          <w:numId w:val="12"/>
-        </w:numPr>
-      </w:pPr>
-      <w:r>
-        <w:rPr>
-          <w:i/>
-        </w:rPr>
-        <w:t>Response</w:t>
-      </w:r>
-      <w:r>
-        <w:t>:</w:t>
-      </w:r>
-      <w:r>
-        <w:t xml:space="preserve"> 200 OK if successful</w:t>
-      </w:r>
-    </w:p>
-    <w:p>
-      <w:pPr>
-        <w:pStyle w:val="Paragrafoelenco"/>
-        <w:numPr>
-          <w:ilvl w:val="0"/>
-          <w:numId w:val="12"/>
-        </w:numPr>
-      </w:pPr>
-      <w:r>
-        <w:rPr>
-          <w:i/>
-        </w:rPr>
-        <w:t>Login:</w:t>
-      </w:r>
-    </w:p>
-    <w:p>
-      <w:pPr>
-        <w:pStyle w:val="Paragrafoelenco"/>
-        <w:numPr>
-          <w:ilvl w:val="1"/>
-          <w:numId w:val="12"/>
-        </w:numPr>
-      </w:pPr>
-      <w:r>
-        <w:rPr>
-          <w:i/>
-        </w:rPr>
-        <w:t xml:space="preserve">Path: </w:t>
-      </w:r>
-      <w:r>
-        <w:t>/login</w:t>
-      </w:r>
-    </w:p>
-    <w:p>
-      <w:pPr>
-        <w:pStyle w:val="Paragrafoelenco"/>
-        <w:numPr>
-          <w:ilvl w:val="1"/>
-          <w:numId w:val="12"/>
-        </w:numPr>
-      </w:pPr>
-      <w:r>
-        <w:rPr>
-          <w:i/>
-        </w:rPr>
-        <w:t>Params:</w:t>
-      </w:r>
-      <w:r>
-        <w:t xml:space="preserve"> email, password</w:t>
-      </w:r>
-    </w:p>
-    <w:p>
-      <w:pPr>
-        <w:pStyle w:val="Paragrafoelenco"/>
-        <w:numPr>
-          <w:ilvl w:val="1"/>
-          <w:numId w:val="12"/>
-        </w:numPr>
-      </w:pPr>
-      <w:r>
-        <w:rPr>
-          <w:i/>
-        </w:rPr>
-        <w:t>Response:</w:t>
-      </w:r>
-      <w:r>
-        <w:t xml:space="preserve"> authentication_token</w:t>
-      </w:r>
-    </w:p>
-    <w:p>
-      <w:pPr>
-        <w:pStyle w:val="Paragrafoelenco"/>
-        <w:numPr>
-          <w:ilvl w:val="0"/>
-          <w:numId w:val="12"/>
-        </w:numPr>
-      </w:pPr>
-      <w:r>
-        <w:rPr>
-          <w:i/>
-        </w:rPr>
-        <w:t>Find cars:</w:t>
-      </w:r>
-    </w:p>
-    <w:p>
-      <w:pPr>
-        <w:pStyle w:val="Paragrafoelenco"/>
-        <w:numPr>
-          <w:ilvl w:val="1"/>
-          <w:numId w:val="12"/>
-        </w:numPr>
-      </w:pPr>
-      <w:r>
-        <w:rPr>
-          <w:i/>
-        </w:rPr>
-        <w:t xml:space="preserve">Path: </w:t>
-      </w:r>
-      <w:r>
-        <w:t>/find_cars</w:t>
-      </w:r>
-    </w:p>
-    <w:p>
-      <w:pPr>
-        <w:pStyle w:val="Paragrafoelenco"/>
-        <w:numPr>
-          <w:ilvl w:val="1"/>
-          <w:numId w:val="12"/>
-        </w:numPr>
-      </w:pPr>
-      <w:r>
-        <w:rPr>
-          <w:i/>
-        </w:rPr>
-        <w:t>Params:</w:t>
-      </w:r>
-      <w:r>
-        <w:t xml:space="preserve"> latitude, longitude</w:t>
-      </w:r>
-    </w:p>
-    <w:p>
-      <w:pPr>
-        <w:pStyle w:val="Paragrafoelenco"/>
-        <w:numPr>
-          <w:ilvl w:val="1"/>
-          <w:numId w:val="12"/>
-        </w:numPr>
-      </w:pPr>
-      <w:r>
-        <w:rPr>
-          <w:i/>
-        </w:rPr>
-        <w:t>Response:</w:t>
-      </w:r>
-      <w:r>
-        <w:t xml:space="preserve"> (lat, long, car_id) [ ]</w:t>
-      </w:r>
-    </w:p>
-    <w:p>
-      <w:pPr>
-        <w:pStyle w:val="Paragrafoelenco"/>
-        <w:numPr>
-          <w:ilvl w:val="0"/>
-          <w:numId w:val="12"/>
-        </w:numPr>
-        <w:rPr>
-          <w:i/>
-        </w:rPr>
-      </w:pPr>
-      <w:r>
-        <w:rPr>
-          <w:i/>
-        </w:rPr>
-        <w:t>Get car info:</w:t>
-      </w:r>
-    </w:p>
-    <w:p>
-      <w:pPr>
-        <w:pStyle w:val="Paragrafoelenco"/>
-        <w:numPr>
-          <w:ilvl w:val="1"/>
-          <w:numId w:val="12"/>
-        </w:numPr>
-        <w:rPr>
-          <w:i/>
-        </w:rPr>
-      </w:pPr>
-      <w:r>
-        <w:rPr>
-          <w:i/>
-        </w:rPr>
-        <w:t xml:space="preserve">Path: </w:t>
-      </w:r>
-      <w:r>
-        <w:t>/car_info</w:t>
-      </w:r>
-    </w:p>
-    <w:p>
-      <w:pPr>
-        <w:pStyle w:val="Paragrafoelenco"/>
-        <w:numPr>
-          <w:ilvl w:val="1"/>
-          <w:numId w:val="12"/>
-        </w:numPr>
-        <w:rPr>
-          <w:i/>
-        </w:rPr>
-      </w:pPr>
-      <w:r>
-        <w:rPr>
-          <w:i/>
-        </w:rPr>
-        <w:t xml:space="preserve">Params: </w:t>
-      </w:r>
-      <w:r>
-        <w:t>car_id</w:t>
-      </w:r>
-    </w:p>
-    <w:p>
-      <w:pPr>
-        <w:pStyle w:val="Paragrafoelenco"/>
-        <w:numPr>
-          <w:ilvl w:val="1"/>
-          <w:numId w:val="12"/>
+          <w:numId w:val="13"/>
         </w:numPr>
         <w:rPr>
           <w:i/>
@@ -8186,12 +8239,12 @@
       <w:pPr>
         <w:pStyle w:val="Titolo1"/>
       </w:pPr>
-      <w:bookmarkStart w:id="31" w:name="_Toc469326674"/>
+      <w:bookmarkStart w:id="30" w:name="_Toc469326674"/>
       <w:r>
         <w:lastRenderedPageBreak/>
         <w:t>Algorithm Design</w:t>
       </w:r>
-      <w:bookmarkEnd w:id="31"/>
+      <w:bookmarkEnd w:id="30"/>
     </w:p>
     <w:p>
       <w:pPr>
@@ -8224,18 +8277,18 @@
           <w:lang w:eastAsia="it-IT"/>
         </w:rPr>
       </w:pPr>
-      <w:bookmarkStart w:id="32" w:name="_Toc469326675"/>
+      <w:bookmarkStart w:id="31" w:name="_Toc469326675"/>
+      <w:bookmarkEnd w:id="31"/>
+    </w:p>
+    <w:p>
+      <w:pPr>
+        <w:pStyle w:val="Titolo2"/>
+      </w:pPr>
+      <w:bookmarkStart w:id="32" w:name="_Toc469326676"/>
+      <w:r>
+        <w:t>Discount calculation</w:t>
+      </w:r>
       <w:bookmarkEnd w:id="32"/>
-    </w:p>
-    <w:p>
-      <w:pPr>
-        <w:pStyle w:val="Titolo2"/>
-      </w:pPr>
-      <w:bookmarkStart w:id="33" w:name="_Toc469326676"/>
-      <w:r>
-        <w:t>Discount calculation</w:t>
-      </w:r>
-      <w:bookmarkEnd w:id="33"/>
     </w:p>
     <w:p>
       <w:pPr>
@@ -10926,12 +10979,12 @@
       <w:pPr>
         <w:pStyle w:val="Titolo1"/>
       </w:pPr>
-      <w:bookmarkStart w:id="34" w:name="_Toc469326677"/>
+      <w:bookmarkStart w:id="33" w:name="_Toc469326677"/>
       <w:r>
         <w:lastRenderedPageBreak/>
         <w:t>User Interface Design</w:t>
       </w:r>
-      <w:bookmarkEnd w:id="34"/>
+      <w:bookmarkEnd w:id="33"/>
     </w:p>
     <w:p>
       <w:pPr>
@@ -10951,18 +11004,18 @@
           <w:lang w:eastAsia="it-IT"/>
         </w:rPr>
       </w:pPr>
-      <w:bookmarkStart w:id="35" w:name="_Toc469326678"/>
+      <w:bookmarkStart w:id="34" w:name="_Toc469326678"/>
+      <w:bookmarkEnd w:id="34"/>
+    </w:p>
+    <w:p>
+      <w:pPr>
+        <w:pStyle w:val="Titolo2"/>
+      </w:pPr>
+      <w:bookmarkStart w:id="35" w:name="_Toc469326679"/>
+      <w:r>
+        <w:t>Mockups</w:t>
+      </w:r>
       <w:bookmarkEnd w:id="35"/>
-    </w:p>
-    <w:p>
-      <w:pPr>
-        <w:pStyle w:val="Titolo2"/>
-      </w:pPr>
-      <w:bookmarkStart w:id="36" w:name="_Toc469326679"/>
-      <w:r>
-        <w:t>Mockups</w:t>
-      </w:r>
-      <w:bookmarkEnd w:id="36"/>
     </w:p>
     <w:p>
       <w:pPr>
@@ -10991,11 +11044,11 @@
       <w:pPr>
         <w:pStyle w:val="Titolo2"/>
       </w:pPr>
-      <w:bookmarkStart w:id="37" w:name="_Toc469326680"/>
+      <w:bookmarkStart w:id="36" w:name="_Toc469326680"/>
       <w:r>
         <w:t>UX Diagrams</w:t>
       </w:r>
-      <w:bookmarkEnd w:id="37"/>
+      <w:bookmarkEnd w:id="36"/>
     </w:p>
     <w:p>
       <w:pPr>
@@ -11140,7 +11193,7 @@
                     <pic:cNvPicPr/>
                   </pic:nvPicPr>
                   <pic:blipFill>
-                    <a:blip r:embed="rId19">
+                    <a:blip r:embed="rId20">
                       <a:extLst>
                         <a:ext uri="{28A0092B-C50C-407E-A947-70E740481C1C}">
                           <a14:useLocalDpi xmlns:a14="http://schemas.microsoft.com/office/drawing/2010/main" val="0"/>
@@ -11352,7 +11405,7 @@
                     <pic:cNvPicPr/>
                   </pic:nvPicPr>
                   <pic:blipFill>
-                    <a:blip r:embed="rId20">
+                    <a:blip r:embed="rId21">
                       <a:extLst>
                         <a:ext uri="{28A0092B-C50C-407E-A947-70E740481C1C}">
                           <a14:useLocalDpi xmlns:a14="http://schemas.microsoft.com/office/drawing/2010/main" val="0"/>
@@ -11583,19 +11636,7 @@
                               </w:rPr>
                             </w:pPr>
                             <w:r>
-                              <w:t>Fi</w:t>
-                            </w:r>
-                            <w:r>
-                              <w:t>gure 13</w:t>
-                            </w:r>
-                            <w:r>
-                              <w:t xml:space="preserve">: </w:t>
-                            </w:r>
-                            <w:r>
-                              <w:t>Car</w:t>
-                            </w:r>
-                            <w:r>
-                              <w:t xml:space="preserve"> Application UX Diagram</w:t>
+                              <w:t>Figure 13: Car Application UX Diagram</w:t>
                             </w:r>
                           </w:p>
                         </w:txbxContent>
@@ -11627,19 +11668,7 @@
                         </w:rPr>
                       </w:pPr>
                       <w:r>
-                        <w:t>Fi</w:t>
-                      </w:r>
-                      <w:r>
-                        <w:t>gure 13</w:t>
-                      </w:r>
-                      <w:r>
-                        <w:t xml:space="preserve">: </w:t>
-                      </w:r>
-                      <w:r>
-                        <w:t>Car</w:t>
-                      </w:r>
-                      <w:r>
-                        <w:t xml:space="preserve"> Application UX Diagram</w:t>
+                        <w:t>Figure 13: Car Application UX Diagram</w:t>
                       </w:r>
                     </w:p>
                   </w:txbxContent>
@@ -11679,7 +11708,7 @@
                     <pic:cNvPicPr/>
                   </pic:nvPicPr>
                   <pic:blipFill>
-                    <a:blip r:embed="rId21">
+                    <a:blip r:embed="rId22">
                       <a:extLst>
                         <a:ext uri="{28A0092B-C50C-407E-A947-70E740481C1C}">
                           <a14:useLocalDpi xmlns:a14="http://schemas.microsoft.com/office/drawing/2010/main" val="0"/>
@@ -11759,12 +11788,12 @@
       <w:pPr>
         <w:pStyle w:val="Titolo2"/>
       </w:pPr>
-      <w:bookmarkStart w:id="38" w:name="_Toc469326681"/>
+      <w:bookmarkStart w:id="37" w:name="_Toc469326681"/>
       <w:r>
         <w:lastRenderedPageBreak/>
         <w:t>BCE Diagram</w:t>
       </w:r>
-      <w:bookmarkEnd w:id="38"/>
+      <w:bookmarkEnd w:id="37"/>
     </w:p>
     <w:p>
       <w:pPr>
@@ -11808,7 +11837,7 @@
                     <pic:cNvPicPr/>
                   </pic:nvPicPr>
                   <pic:blipFill>
-                    <a:blip r:embed="rId22">
+                    <a:blip r:embed="rId23">
                       <a:extLst>
                         <a:ext uri="{28A0092B-C50C-407E-A947-70E740481C1C}">
                           <a14:useLocalDpi xmlns:a14="http://schemas.microsoft.com/office/drawing/2010/main" val="0"/>
@@ -11898,19 +11927,7 @@
                               </w:rPr>
                             </w:pPr>
                             <w:r>
-                              <w:t>Fi</w:t>
-                            </w:r>
-                            <w:r>
-                              <w:t>gure 14</w:t>
-                            </w:r>
-                            <w:r>
-                              <w:t xml:space="preserve">: </w:t>
-                            </w:r>
-                            <w:r>
-                              <w:t>BCE</w:t>
-                            </w:r>
-                            <w:r>
-                              <w:t xml:space="preserve"> Diagram</w:t>
+                              <w:t>Figure 14: BCE Diagram</w:t>
                             </w:r>
                           </w:p>
                         </w:txbxContent>
@@ -11942,19 +11959,7 @@
                         </w:rPr>
                       </w:pPr>
                       <w:r>
-                        <w:t>Fi</w:t>
-                      </w:r>
-                      <w:r>
-                        <w:t>gure 14</w:t>
-                      </w:r>
-                      <w:r>
-                        <w:t xml:space="preserve">: </w:t>
-                      </w:r>
-                      <w:r>
-                        <w:t>BCE</w:t>
-                      </w:r>
-                      <w:r>
-                        <w:t xml:space="preserve"> Diagram</w:t>
+                        <w:t>Figure 14: BCE Diagram</w:t>
                       </w:r>
                     </w:p>
                   </w:txbxContent>
@@ -12013,127 +12018,42 @@
       <w:pPr>
         <w:pStyle w:val="Titolo1"/>
       </w:pPr>
-      <w:bookmarkStart w:id="39" w:name="_Toc469326682"/>
+      <w:bookmarkStart w:id="38" w:name="_Toc469326682"/>
       <w:r>
         <w:lastRenderedPageBreak/>
         <w:t>Requirements Traceability</w:t>
       </w:r>
-      <w:bookmarkEnd w:id="39"/>
-    </w:p>
-    <w:p>
-      <w:pPr>
-        <w:spacing w:line="259" w:lineRule="auto"/>
-        <w:jc w:val="left"/>
-        <w:rPr>
-          <w:lang w:eastAsia="it-IT"/>
-        </w:rPr>
-      </w:pPr>
-      <w:r>
-        <w:rPr>
-          <w:lang w:eastAsia="it-IT"/>
-        </w:rPr>
-        <w:br w:type="page"/>
-      </w:r>
-    </w:p>
-    <w:p>
-      <w:pPr>
-        <w:pStyle w:val="Titolo1"/>
-      </w:pPr>
-      <w:bookmarkStart w:id="40" w:name="_Toc469326683"/>
-      <w:r>
-        <w:lastRenderedPageBreak/>
-        <w:t>Appendix</w:t>
-      </w:r>
-      <w:bookmarkEnd w:id="40"/>
+      <w:bookmarkEnd w:id="38"/>
+    </w:p>
+    <w:p>
+      <w:pPr>
+        <w:rPr>
+          <w:lang w:eastAsia="it-IT"/>
+        </w:rPr>
+      </w:pPr>
+      <w:r>
+        <w:rPr>
+          <w:lang w:eastAsia="it-IT"/>
+        </w:rPr>
+        <w:t>In this section of the document we explain how all of the goals identified in the RASD are achieved through the components specified above:</w:t>
+      </w:r>
     </w:p>
     <w:p>
       <w:pPr>
         <w:pStyle w:val="Paragrafoelenco"/>
         <w:numPr>
           <w:ilvl w:val="0"/>
-          <w:numId w:val="14"/>
+          <w:numId w:val="7"/>
         </w:numPr>
         <w:rPr>
-          <w:rFonts w:ascii="CMU Serif Extra" w:hAnsi="CMU Serif Extra" w:cs="CMU Serif Extra"/>
-          <w:b/>
-          <w:lang w:eastAsia="it-IT"/>
-        </w:rPr>
-      </w:pPr>
-      <w:r>
-        <w:rPr>
-          <w:rFonts w:ascii="CMU Serif Extra" w:hAnsi="CMU Serif Extra" w:cs="CMU Serif Extra"/>
-          <w:b/>
-          <w:lang w:eastAsia="it-IT"/>
-        </w:rPr>
-        <w:t xml:space="preserve">Tools </w:t>
-      </w:r>
-      <w:r>
-        <w:rPr>
-          <w:rFonts w:ascii="CMU Serif Extra" w:hAnsi="CMU Serif Extra" w:cs="CMU Serif Extra"/>
-          <w:b/>
-          <w:lang w:eastAsia="it-IT"/>
-        </w:rPr>
-        <w:t>u</w:t>
-      </w:r>
-      <w:r>
-        <w:rPr>
-          <w:rFonts w:ascii="CMU Serif Extra" w:hAnsi="CMU Serif Extra" w:cs="CMU Serif Extra"/>
-          <w:b/>
-          <w:lang w:eastAsia="it-IT"/>
-        </w:rPr>
-        <w:t xml:space="preserve">sed: </w:t>
-      </w:r>
-    </w:p>
-    <w:p>
-      <w:pPr>
-        <w:pStyle w:val="Paragrafoelenco"/>
-        <w:numPr>
-          <w:ilvl w:val="1"/>
-          <w:numId w:val="14"/>
-        </w:numPr>
-        <w:rPr>
-          <w:lang w:eastAsia="it-IT"/>
-        </w:rPr>
-      </w:pPr>
-      <w:proofErr w:type="spellStart"/>
-      <w:r>
-        <w:rPr>
-          <w:lang w:eastAsia="it-IT"/>
-        </w:rPr>
-        <w:t>Signavio</w:t>
-      </w:r>
-      <w:proofErr w:type="spellEnd"/>
-      <w:r>
-        <w:rPr>
-          <w:lang w:eastAsia="it-IT"/>
-        </w:rPr>
-        <w:t xml:space="preserve"> for UX diagrams</w:t>
-      </w:r>
-    </w:p>
-    <w:p>
-      <w:pPr>
-        <w:pStyle w:val="Paragrafoelenco"/>
-        <w:numPr>
-          <w:ilvl w:val="1"/>
-          <w:numId w:val="14"/>
-        </w:numPr>
-        <w:rPr>
-          <w:lang w:eastAsia="it-IT"/>
-        </w:rPr>
-      </w:pPr>
-      <w:proofErr w:type="spellStart"/>
-      <w:r>
-        <w:rPr>
-          <w:lang w:eastAsia="it-IT"/>
-        </w:rPr>
-        <w:t>Astah</w:t>
-      </w:r>
-      <w:proofErr w:type="spellEnd"/>
-      <w:r>
-        <w:rPr>
-          <w:lang w:eastAsia="it-IT"/>
-        </w:rPr>
-        <w:t xml:space="preserve"> for Deploy, Architecture, Sequence diagrams</w:t>
+          <w:lang w:eastAsia="it-IT"/>
+        </w:rPr>
+      </w:pPr>
+      <w:r>
+        <w:rPr>
+          <w:lang w:eastAsia="it-IT"/>
+        </w:rPr>
+        <w:t>Users must be able to register to the system by providing all necessary credentials and payment information. They will receive back via e-mail a password to access the system.</w:t>
       </w:r>
     </w:p>
     <w:p>
@@ -12141,65 +12061,17 @@
         <w:pStyle w:val="Paragrafoelenco"/>
         <w:numPr>
           <w:ilvl w:val="0"/>
-          <w:numId w:val="14"/>
+          <w:numId w:val="7"/>
         </w:numPr>
         <w:rPr>
-          <w:rFonts w:ascii="CMU Serif Extra" w:hAnsi="CMU Serif Extra" w:cs="CMU Serif Extra"/>
-          <w:b/>
-          <w:lang w:eastAsia="it-IT"/>
-        </w:rPr>
-      </w:pPr>
-      <w:r>
-        <w:rPr>
-          <w:rFonts w:ascii="CMU Serif Extra" w:hAnsi="CMU Serif Extra" w:cs="CMU Serif Extra"/>
-          <w:b/>
-          <w:lang w:eastAsia="it-IT"/>
-        </w:rPr>
-        <w:t xml:space="preserve">Working </w:t>
-      </w:r>
-      <w:proofErr w:type="gramStart"/>
-      <w:r>
-        <w:rPr>
-          <w:rFonts w:ascii="CMU Serif Extra" w:hAnsi="CMU Serif Extra" w:cs="CMU Serif Extra"/>
-          <w:b/>
-          <w:lang w:eastAsia="it-IT"/>
-        </w:rPr>
-        <w:t>hours</w:t>
-      </w:r>
-      <w:proofErr w:type="gramEnd"/>
-      <w:r>
-        <w:rPr>
-          <w:rFonts w:ascii="CMU Serif Extra" w:hAnsi="CMU Serif Extra" w:cs="CMU Serif Extra"/>
-          <w:b/>
-          <w:lang w:eastAsia="it-IT"/>
-        </w:rPr>
-        <w:t xml:space="preserve"> division</w:t>
-      </w:r>
-      <w:r>
-        <w:rPr>
-          <w:rFonts w:ascii="CMU Serif Extra" w:hAnsi="CMU Serif Extra" w:cs="CMU Serif Extra"/>
-          <w:b/>
-          <w:lang w:eastAsia="it-IT"/>
-        </w:rPr>
-        <w:t>:</w:t>
-      </w:r>
-    </w:p>
-    <w:p>
-      <w:pPr>
-        <w:pStyle w:val="Paragrafoelenco"/>
-        <w:numPr>
-          <w:ilvl w:val="1"/>
-          <w:numId w:val="14"/>
-        </w:numPr>
-        <w:rPr>
-          <w:lang w:eastAsia="it-IT"/>
-        </w:rPr>
-      </w:pPr>
-      <w:r>
-        <w:rPr>
-          <w:lang w:eastAsia="it-IT"/>
-        </w:rPr>
-        <w:t>Marco Festa: 55 hours of work</w:t>
+          <w:lang w:eastAsia="it-IT"/>
+        </w:rPr>
+      </w:pPr>
+      <w:r>
+        <w:rPr>
+          <w:lang w:eastAsia="it-IT"/>
+        </w:rPr>
+        <w:t>User are able to login using their personal credentials (e-mail/password).</w:t>
       </w:r>
     </w:p>
     <w:p>
@@ -12207,51 +12079,517 @@
         <w:pStyle w:val="Paragrafoelenco"/>
         <w:numPr>
           <w:ilvl w:val="0"/>
-          <w:numId w:val="14"/>
+          <w:numId w:val="7"/>
         </w:numPr>
+        <w:rPr>
+          <w:lang w:eastAsia="it-IT"/>
+        </w:rPr>
+      </w:pPr>
+      <w:r>
+        <w:rPr>
+          <w:lang w:eastAsia="it-IT"/>
+        </w:rPr>
+        <w:t>User must be able to search for available cars nearby or close to every chosen location. For each available car battery charge and specific safe area must be visible.</w:t>
+      </w:r>
+    </w:p>
+    <w:p>
+      <w:pPr>
+        <w:pStyle w:val="Paragrafoelenco"/>
+        <w:numPr>
+          <w:ilvl w:val="0"/>
+          <w:numId w:val="7"/>
+        </w:numPr>
+        <w:rPr>
+          <w:lang w:eastAsia="it-IT"/>
+        </w:rPr>
+      </w:pPr>
+      <w:r>
+        <w:rPr>
+          <w:lang w:eastAsia="it-IT"/>
+        </w:rPr>
+        <w:t>User must be able to reserve a single car for up to one hour before they pick it up. If the reserved car is not picked-up within the one-hour limit reservation in cancelled and the user pays a 1 EUR fee.</w:t>
+      </w:r>
+    </w:p>
+    <w:p>
+      <w:pPr>
+        <w:pStyle w:val="Paragrafoelenco"/>
+        <w:numPr>
+          <w:ilvl w:val="0"/>
+          <w:numId w:val="7"/>
+        </w:numPr>
+        <w:rPr>
+          <w:lang w:eastAsia="it-IT"/>
+        </w:rPr>
+      </w:pPr>
+      <w:r>
+        <w:rPr>
+          <w:lang w:eastAsia="it-IT"/>
+        </w:rPr>
+        <w:t>A user has the chance to cancel his reservation at any given moment.</w:t>
+      </w:r>
+    </w:p>
+    <w:p>
+      <w:pPr>
+        <w:pStyle w:val="Paragrafoelenco"/>
+        <w:numPr>
+          <w:ilvl w:val="0"/>
+          <w:numId w:val="7"/>
+        </w:numPr>
+        <w:rPr>
+          <w:lang w:eastAsia="it-IT"/>
+        </w:rPr>
+      </w:pPr>
+      <w:r>
+        <w:rPr>
+          <w:lang w:eastAsia="it-IT"/>
+        </w:rPr>
+        <w:t>A user near to a free or reserved (by him) car must be able to communicate his position in order to let the car open if he’s detected close to it.</w:t>
+      </w:r>
+    </w:p>
+    <w:p>
+      <w:pPr>
+        <w:pStyle w:val="Paragrafoelenco"/>
+        <w:numPr>
+          <w:ilvl w:val="0"/>
+          <w:numId w:val="7"/>
+        </w:numPr>
+        <w:rPr>
+          <w:lang w:eastAsia="it-IT"/>
+        </w:rPr>
+      </w:pPr>
+      <w:r>
+        <w:rPr>
+          <w:lang w:eastAsia="it-IT"/>
+        </w:rPr>
+        <w:t>Once the car has been opened the user must be able to unlock it using his private 4-digits PIN code.</w:t>
+      </w:r>
+    </w:p>
+    <w:p>
+      <w:pPr>
+        <w:pStyle w:val="Paragrafoelenco"/>
+        <w:numPr>
+          <w:ilvl w:val="0"/>
+          <w:numId w:val="7"/>
+        </w:numPr>
+        <w:rPr>
+          <w:lang w:eastAsia="it-IT"/>
+        </w:rPr>
+      </w:pPr>
+      <w:r>
+        <w:rPr>
+          <w:lang w:eastAsia="it-IT"/>
+        </w:rPr>
+        <w:t>The first time a registered user gets into a car he has to be prompt with a message allowing him to choose his personal PIN code.</w:t>
+      </w:r>
+    </w:p>
+    <w:p>
+      <w:pPr>
+        <w:pStyle w:val="Paragrafoelenco"/>
+        <w:numPr>
+          <w:ilvl w:val="0"/>
+          <w:numId w:val="7"/>
+        </w:numPr>
+        <w:rPr>
+          <w:lang w:eastAsia="it-IT"/>
+        </w:rPr>
+      </w:pPr>
+      <w:r>
+        <w:rPr>
+          <w:lang w:eastAsia="it-IT"/>
+        </w:rPr>
+        <w:t>As soon as the car is unlocked the “reservation” state ends, the engine can now be turned on and the system starts charging the user for a given amount of money per minute.</w:t>
+      </w:r>
+    </w:p>
+    <w:p>
+      <w:pPr>
+        <w:pStyle w:val="Paragrafoelenco"/>
+        <w:numPr>
+          <w:ilvl w:val="0"/>
+          <w:numId w:val="7"/>
+        </w:numPr>
+        <w:rPr>
+          <w:lang w:eastAsia="it-IT"/>
+        </w:rPr>
+      </w:pPr>
+      <w:r>
+        <w:rPr>
+          <w:lang w:eastAsia="it-IT"/>
+        </w:rPr>
+        <w:t>At each moment the user has to be notified with the current amount he’s being charged.</w:t>
+      </w:r>
+    </w:p>
+    <w:p>
+      <w:pPr>
+        <w:pStyle w:val="Paragrafoelenco"/>
+        <w:numPr>
+          <w:ilvl w:val="0"/>
+          <w:numId w:val="7"/>
+        </w:numPr>
+        <w:rPr>
+          <w:lang w:eastAsia="it-IT"/>
+        </w:rPr>
+      </w:pPr>
+      <w:r>
+        <w:rPr>
+          <w:lang w:eastAsia="it-IT"/>
+        </w:rPr>
+        <w:t>Within the car safe area, the user must be able to stop the vehicle, lock it and close it to finish his ride.</w:t>
+      </w:r>
+    </w:p>
+    <w:p>
+      <w:pPr>
+        <w:spacing w:line="259" w:lineRule="auto"/>
+        <w:jc w:val="left"/>
+        <w:rPr>
+          <w:lang w:eastAsia="it-IT"/>
+        </w:rPr>
+      </w:pPr>
+      <w:r>
+        <w:rPr>
+          <w:lang w:eastAsia="it-IT"/>
+        </w:rPr>
+        <w:br w:type="page"/>
+      </w:r>
+      <w:bookmarkStart w:id="39" w:name="_GoBack"/>
+      <w:bookmarkEnd w:id="39"/>
+    </w:p>
+    <w:p>
+      <w:pPr>
+        <w:pStyle w:val="Paragrafoelenco"/>
+        <w:numPr>
+          <w:ilvl w:val="0"/>
+          <w:numId w:val="7"/>
+        </w:numPr>
+        <w:rPr>
+          <w:lang w:eastAsia="it-IT"/>
+        </w:rPr>
+      </w:pPr>
+      <w:r>
+        <w:rPr>
+          <w:lang w:eastAsia="it-IT"/>
+        </w:rPr>
+        <w:lastRenderedPageBreak/>
+        <w:t>The system must be able to close the car automatically once the user is detected outside the vehicle.</w:t>
+      </w:r>
+    </w:p>
+    <w:p>
+      <w:pPr>
+        <w:pStyle w:val="Paragrafoelenco"/>
+        <w:numPr>
+          <w:ilvl w:val="0"/>
+          <w:numId w:val="7"/>
+        </w:numPr>
+        <w:rPr>
+          <w:lang w:eastAsia="it-IT"/>
+        </w:rPr>
+      </w:pPr>
+      <w:r>
+        <w:rPr>
+          <w:lang w:eastAsia="it-IT"/>
+        </w:rPr>
+        <w:t>The system stops charging the client as soon as the car is empty and closed.</w:t>
+      </w:r>
+    </w:p>
+    <w:p>
+      <w:pPr>
+        <w:pStyle w:val="Paragrafoelenco"/>
+        <w:numPr>
+          <w:ilvl w:val="0"/>
+          <w:numId w:val="7"/>
+        </w:numPr>
+        <w:rPr>
+          <w:lang w:eastAsia="it-IT"/>
+        </w:rPr>
+      </w:pPr>
+      <w:r>
+        <w:rPr>
+          <w:lang w:eastAsia="it-IT"/>
+        </w:rPr>
+        <w:t>The system must apply a discount of 10% on the last ride if the user took at least two other passengers onto the car.</w:t>
+      </w:r>
+    </w:p>
+    <w:p>
+      <w:pPr>
+        <w:pStyle w:val="Paragrafoelenco"/>
+        <w:numPr>
+          <w:ilvl w:val="0"/>
+          <w:numId w:val="7"/>
+        </w:numPr>
+        <w:rPr>
+          <w:lang w:eastAsia="it-IT"/>
+        </w:rPr>
+      </w:pPr>
+      <w:r>
+        <w:rPr>
+          <w:lang w:eastAsia="it-IT"/>
+        </w:rPr>
+        <w:t>The system must apply a discount of 20% on the last ride if the car is left with more than 50% of remaining battery charge.</w:t>
+      </w:r>
+    </w:p>
+    <w:p>
+      <w:pPr>
+        <w:pStyle w:val="Paragrafoelenco"/>
+        <w:numPr>
+          <w:ilvl w:val="0"/>
+          <w:numId w:val="7"/>
+        </w:numPr>
+        <w:rPr>
+          <w:lang w:eastAsia="it-IT"/>
+        </w:rPr>
+      </w:pPr>
+      <w:r>
+        <w:rPr>
+          <w:lang w:eastAsia="it-IT"/>
+        </w:rPr>
+        <w:t>The system must give the user a way to notify if there are any problems with the chosen car.</w:t>
+      </w:r>
+    </w:p>
+    <w:p>
+      <w:pPr>
+        <w:pStyle w:val="Paragrafoelenco"/>
+        <w:numPr>
+          <w:ilvl w:val="0"/>
+          <w:numId w:val="7"/>
+        </w:numPr>
+        <w:rPr>
+          <w:lang w:eastAsia="it-IT"/>
+        </w:rPr>
+      </w:pPr>
+      <w:r>
+        <w:rPr>
+          <w:lang w:eastAsia="it-IT"/>
+        </w:rPr>
+        <w:t>The system has to suspend a user if the ride payment fails and restrict access to cars until the issue is solved.</w:t>
+      </w:r>
+      <w:r>
+        <w:rPr>
+          <w:lang w:eastAsia="it-IT"/>
+        </w:rPr>
+        <w:br w:type="page"/>
+      </w:r>
+    </w:p>
+    <w:p>
+      <w:pPr>
+        <w:pStyle w:val="Titolo1"/>
+      </w:pPr>
+      <w:bookmarkStart w:id="40" w:name="_Toc469326683"/>
+      <w:r>
+        <w:lastRenderedPageBreak/>
+        <w:t>Appendix</w:t>
+      </w:r>
+      <w:bookmarkEnd w:id="40"/>
+    </w:p>
+    <w:p>
+      <w:pPr>
+        <w:pStyle w:val="Paragrafoelenco"/>
+        <w:numPr>
+          <w:ilvl w:val="0"/>
+          <w:numId w:val="2"/>
+        </w:numPr>
+        <w:outlineLvl w:val="1"/>
         <w:rPr>
           <w:rFonts w:ascii="CMU Serif Extra" w:hAnsi="CMU Serif Extra" w:cs="CMU Serif Extra"/>
           <w:b/>
-          <w:lang w:eastAsia="it-IT"/>
-        </w:rPr>
-      </w:pPr>
-      <w:r>
+          <w:noProof/>
+          <w:vanish/>
+          <w:sz w:val="32"/>
+          <w:szCs w:val="32"/>
+          <w:lang w:eastAsia="it-IT"/>
+        </w:rPr>
+      </w:pPr>
+    </w:p>
+    <w:p>
+      <w:pPr>
+        <w:pStyle w:val="Paragrafoelenco"/>
+        <w:numPr>
+          <w:ilvl w:val="0"/>
+          <w:numId w:val="2"/>
+        </w:numPr>
+        <w:outlineLvl w:val="1"/>
         <w:rPr>
           <w:rFonts w:ascii="CMU Serif Extra" w:hAnsi="CMU Serif Extra" w:cs="CMU Serif Extra"/>
           <w:b/>
-          <w:lang w:eastAsia="it-IT"/>
-        </w:rPr>
-        <w:t>Revisions:</w:t>
+          <w:noProof/>
+          <w:vanish/>
+          <w:sz w:val="32"/>
+          <w:szCs w:val="32"/>
+          <w:lang w:eastAsia="it-IT"/>
+        </w:rPr>
+      </w:pPr>
+    </w:p>
+    <w:p>
+      <w:pPr>
+        <w:pStyle w:val="Titolo2"/>
+      </w:pPr>
+      <w:r>
+        <w:t>Software and tools</w:t>
       </w:r>
     </w:p>
     <w:p>
       <w:pPr>
         <w:pStyle w:val="Paragrafoelenco"/>
         <w:numPr>
-          <w:ilvl w:val="1"/>
-          <w:numId w:val="14"/>
+          <w:ilvl w:val="0"/>
+          <w:numId w:val="15"/>
         </w:numPr>
         <w:rPr>
           <w:lang w:eastAsia="it-IT"/>
         </w:rPr>
       </w:pPr>
+      <w:proofErr w:type="spellStart"/>
+      <w:r>
+        <w:rPr>
+          <w:lang w:eastAsia="it-IT"/>
+        </w:rPr>
+        <w:t>Astah</w:t>
+      </w:r>
+      <w:proofErr w:type="spellEnd"/>
+      <w:r>
+        <w:rPr>
+          <w:lang w:eastAsia="it-IT"/>
+        </w:rPr>
+        <w:t xml:space="preserve"> Professional for deploy, architecture and sequence diagrams.</w:t>
+      </w:r>
+    </w:p>
+    <w:p>
+      <w:pPr>
+        <w:pStyle w:val="Paragrafoelenco"/>
+        <w:numPr>
+          <w:ilvl w:val="0"/>
+          <w:numId w:val="15"/>
+        </w:numPr>
+        <w:rPr>
+          <w:lang w:eastAsia="it-IT"/>
+        </w:rPr>
+      </w:pPr>
+      <w:r>
+        <w:rPr>
+          <w:lang w:eastAsia="it-IT"/>
+        </w:rPr>
+        <w:t>MS Word for the whole document.</w:t>
+      </w:r>
+    </w:p>
+    <w:p>
+      <w:pPr>
+        <w:pStyle w:val="Paragrafoelenco"/>
+        <w:numPr>
+          <w:ilvl w:val="0"/>
+          <w:numId w:val="15"/>
+        </w:numPr>
+        <w:rPr>
+          <w:lang w:eastAsia="it-IT"/>
+        </w:rPr>
+      </w:pPr>
+      <w:proofErr w:type="spellStart"/>
+      <w:r>
+        <w:rPr>
+          <w:lang w:eastAsia="it-IT"/>
+        </w:rPr>
+        <w:t>Git</w:t>
+      </w:r>
+      <w:proofErr w:type="spellEnd"/>
+      <w:r>
+        <w:rPr>
+          <w:lang w:eastAsia="it-IT"/>
+        </w:rPr>
+        <w:t xml:space="preserve"> for version control.</w:t>
+      </w:r>
+    </w:p>
+    <w:p>
+      <w:pPr>
+        <w:pStyle w:val="Paragrafoelenco"/>
+        <w:numPr>
+          <w:ilvl w:val="0"/>
+          <w:numId w:val="15"/>
+        </w:numPr>
+        <w:rPr>
+          <w:lang w:eastAsia="it-IT"/>
+        </w:rPr>
+      </w:pPr>
+      <w:proofErr w:type="spellStart"/>
+      <w:r>
+        <w:rPr>
+          <w:lang w:eastAsia="it-IT"/>
+        </w:rPr>
+        <w:t>Signavio</w:t>
+      </w:r>
+      <w:proofErr w:type="spellEnd"/>
+      <w:r>
+        <w:rPr>
+          <w:lang w:eastAsia="it-IT"/>
+        </w:rPr>
+        <w:t xml:space="preserve"> for UX diagrams.</w:t>
+      </w:r>
+    </w:p>
+    <w:p>
+      <w:pPr>
+        <w:pStyle w:val="Titolo2"/>
+      </w:pPr>
+      <w:r>
+        <w:t>Effort spent</w:t>
+      </w:r>
+    </w:p>
+    <w:p>
+      <w:pPr>
+        <w:rPr>
+          <w:lang w:eastAsia="it-IT"/>
+        </w:rPr>
+      </w:pPr>
+      <w:r>
+        <w:rPr>
+          <w:lang w:eastAsia="it-IT"/>
+        </w:rPr>
+        <w:t xml:space="preserve">Marco </w:t>
+      </w:r>
+      <w:proofErr w:type="spellStart"/>
+      <w:r>
+        <w:rPr>
+          <w:lang w:eastAsia="it-IT"/>
+        </w:rPr>
+        <w:t>Festa</w:t>
+      </w:r>
+      <w:proofErr w:type="spellEnd"/>
+      <w:r>
+        <w:rPr>
+          <w:lang w:eastAsia="it-IT"/>
+        </w:rPr>
+        <w:t>: 55 hours</w:t>
+      </w:r>
+    </w:p>
+    <w:p>
+      <w:pPr>
+        <w:pStyle w:val="Titolo2"/>
+      </w:pPr>
+      <w:r>
+        <w:t>Revisions</w:t>
+      </w:r>
+    </w:p>
+    <w:p>
+      <w:pPr>
+        <w:pStyle w:val="Paragrafoelenco"/>
+        <w:numPr>
+          <w:ilvl w:val="0"/>
+          <w:numId w:val="16"/>
+        </w:numPr>
+        <w:rPr>
+          <w:lang w:eastAsia="it-IT"/>
+        </w:rPr>
+      </w:pPr>
       <w:r>
         <w:rPr>
           <w:lang w:eastAsia="it-IT"/>
         </w:rPr>
         <w:t>DD v1.0 published December 12, 2016</w:t>
       </w:r>
-    </w:p>
-    <w:p>
-      <w:pPr>
-        <w:pStyle w:val="Paragrafoelenco"/>
-        <w:rPr>
-          <w:lang w:eastAsia="it-IT"/>
-        </w:rPr>
-      </w:pPr>
+      <w:r>
+        <w:rPr>
+          <w:lang w:eastAsia="it-IT"/>
+        </w:rPr>
+        <w:t>.</w:t>
+      </w:r>
     </w:p>
     <w:sectPr>
-      <w:footerReference w:type="default" r:id="rId23"/>
+      <w:footerReference w:type="default" r:id="rId24"/>
       <w:pgSz w:w="11906" w:h="16838"/>
       <w:pgMar w:top="1440" w:right="2608" w:bottom="1440" w:left="2608" w:header="709" w:footer="709" w:gutter="0"/>
       <w:cols w:space="708"/>
@@ -12310,7 +12648,7 @@
             <w:noProof/>
             <w:lang w:val="it-IT"/>
           </w:rPr>
-          <w:t>3</w:t>
+          <w:t>28</w:t>
         </w:r>
         <w:r>
           <w:fldChar w:fldCharType="end"/>
@@ -12687,6 +13025,119 @@
     </w:lvl>
   </w:abstractNum>
   <w:abstractNum w:abstractNumId="3" w15:restartNumberingAfterBreak="0">
+    <w:nsid w:val="2EAC34C5"/>
+    <w:multiLevelType w:val="hybridMultilevel"/>
+    <w:tmpl w:val="4F26F646"/>
+    <w:lvl w:ilvl="0" w:tplc="04100001">
+      <w:start w:val="1"/>
+      <w:numFmt w:val="bullet"/>
+      <w:lvlText w:val=""/>
+      <w:lvlJc w:val="left"/>
+      <w:pPr>
+        <w:ind w:left="720" w:hanging="360"/>
+      </w:pPr>
+      <w:rPr>
+        <w:rFonts w:ascii="Symbol" w:hAnsi="Symbol" w:hint="default"/>
+      </w:rPr>
+    </w:lvl>
+    <w:lvl w:ilvl="1" w:tplc="04100003" w:tentative="1">
+      <w:start w:val="1"/>
+      <w:numFmt w:val="bullet"/>
+      <w:lvlText w:val="o"/>
+      <w:lvlJc w:val="left"/>
+      <w:pPr>
+        <w:ind w:left="1440" w:hanging="360"/>
+      </w:pPr>
+      <w:rPr>
+        <w:rFonts w:ascii="Courier New" w:hAnsi="Courier New" w:cs="Courier New" w:hint="default"/>
+      </w:rPr>
+    </w:lvl>
+    <w:lvl w:ilvl="2" w:tplc="04100005" w:tentative="1">
+      <w:start w:val="1"/>
+      <w:numFmt w:val="bullet"/>
+      <w:lvlText w:val=""/>
+      <w:lvlJc w:val="left"/>
+      <w:pPr>
+        <w:ind w:left="2160" w:hanging="360"/>
+      </w:pPr>
+      <w:rPr>
+        <w:rFonts w:ascii="Wingdings" w:hAnsi="Wingdings" w:hint="default"/>
+      </w:rPr>
+    </w:lvl>
+    <w:lvl w:ilvl="3" w:tplc="04100001" w:tentative="1">
+      <w:start w:val="1"/>
+      <w:numFmt w:val="bullet"/>
+      <w:lvlText w:val=""/>
+      <w:lvlJc w:val="left"/>
+      <w:pPr>
+        <w:ind w:left="2880" w:hanging="360"/>
+      </w:pPr>
+      <w:rPr>
+        <w:rFonts w:ascii="Symbol" w:hAnsi="Symbol" w:hint="default"/>
+      </w:rPr>
+    </w:lvl>
+    <w:lvl w:ilvl="4" w:tplc="04100003" w:tentative="1">
+      <w:start w:val="1"/>
+      <w:numFmt w:val="bullet"/>
+      <w:lvlText w:val="o"/>
+      <w:lvlJc w:val="left"/>
+      <w:pPr>
+        <w:ind w:left="3600" w:hanging="360"/>
+      </w:pPr>
+      <w:rPr>
+        <w:rFonts w:ascii="Courier New" w:hAnsi="Courier New" w:cs="Courier New" w:hint="default"/>
+      </w:rPr>
+    </w:lvl>
+    <w:lvl w:ilvl="5" w:tplc="04100005" w:tentative="1">
+      <w:start w:val="1"/>
+      <w:numFmt w:val="bullet"/>
+      <w:lvlText w:val=""/>
+      <w:lvlJc w:val="left"/>
+      <w:pPr>
+        <w:ind w:left="4320" w:hanging="360"/>
+      </w:pPr>
+      <w:rPr>
+        <w:rFonts w:ascii="Wingdings" w:hAnsi="Wingdings" w:hint="default"/>
+      </w:rPr>
+    </w:lvl>
+    <w:lvl w:ilvl="6" w:tplc="04100001" w:tentative="1">
+      <w:start w:val="1"/>
+      <w:numFmt w:val="bullet"/>
+      <w:lvlText w:val=""/>
+      <w:lvlJc w:val="left"/>
+      <w:pPr>
+        <w:ind w:left="5040" w:hanging="360"/>
+      </w:pPr>
+      <w:rPr>
+        <w:rFonts w:ascii="Symbol" w:hAnsi="Symbol" w:hint="default"/>
+      </w:rPr>
+    </w:lvl>
+    <w:lvl w:ilvl="7" w:tplc="04100003" w:tentative="1">
+      <w:start w:val="1"/>
+      <w:numFmt w:val="bullet"/>
+      <w:lvlText w:val="o"/>
+      <w:lvlJc w:val="left"/>
+      <w:pPr>
+        <w:ind w:left="5760" w:hanging="360"/>
+      </w:pPr>
+      <w:rPr>
+        <w:rFonts w:ascii="Courier New" w:hAnsi="Courier New" w:cs="Courier New" w:hint="default"/>
+      </w:rPr>
+    </w:lvl>
+    <w:lvl w:ilvl="8" w:tplc="04100005" w:tentative="1">
+      <w:start w:val="1"/>
+      <w:numFmt w:val="bullet"/>
+      <w:lvlText w:val=""/>
+      <w:lvlJc w:val="left"/>
+      <w:pPr>
+        <w:ind w:left="6480" w:hanging="360"/>
+      </w:pPr>
+      <w:rPr>
+        <w:rFonts w:ascii="Wingdings" w:hAnsi="Wingdings" w:hint="default"/>
+      </w:rPr>
+    </w:lvl>
+  </w:abstractNum>
+  <w:abstractNum w:abstractNumId="4" w15:restartNumberingAfterBreak="0">
     <w:nsid w:val="318F7415"/>
     <w:multiLevelType w:val="multilevel"/>
     <w:tmpl w:val="52D08920"/>
@@ -12849,7 +13300,7 @@
       </w:rPr>
     </w:lvl>
   </w:abstractNum>
-  <w:abstractNum w:abstractNumId="4" w15:restartNumberingAfterBreak="0">
+  <w:abstractNum w:abstractNumId="5" w15:restartNumberingAfterBreak="0">
     <w:nsid w:val="34A724BE"/>
     <w:multiLevelType w:val="hybridMultilevel"/>
     <w:tmpl w:val="8CF893A2"/>
@@ -12962,7 +13413,7 @@
       </w:rPr>
     </w:lvl>
   </w:abstractNum>
-  <w:abstractNum w:abstractNumId="5" w15:restartNumberingAfterBreak="0">
+  <w:abstractNum w:abstractNumId="6" w15:restartNumberingAfterBreak="0">
     <w:nsid w:val="38B40DEA"/>
     <w:multiLevelType w:val="hybridMultilevel"/>
     <w:tmpl w:val="1C4AA5E4"/>
@@ -13074,7 +13525,7 @@
       </w:rPr>
     </w:lvl>
   </w:abstractNum>
-  <w:abstractNum w:abstractNumId="6" w15:restartNumberingAfterBreak="0">
+  <w:abstractNum w:abstractNumId="7" w15:restartNumberingAfterBreak="0">
     <w:nsid w:val="3B6A0C47"/>
     <w:multiLevelType w:val="hybridMultilevel"/>
     <w:tmpl w:val="D9E6E3E0"/>
@@ -13163,7 +13614,7 @@
       </w:pPr>
     </w:lvl>
   </w:abstractNum>
-  <w:abstractNum w:abstractNumId="7" w15:restartNumberingAfterBreak="0">
+  <w:abstractNum w:abstractNumId="8" w15:restartNumberingAfterBreak="0">
     <w:nsid w:val="40B93C32"/>
     <w:multiLevelType w:val="hybridMultilevel"/>
     <w:tmpl w:val="FB14BFD4"/>
@@ -13275,11 +13726,11 @@
       </w:rPr>
     </w:lvl>
   </w:abstractNum>
-  <w:abstractNum w:abstractNumId="8" w15:restartNumberingAfterBreak="0">
-    <w:nsid w:val="4CFF1103"/>
+  <w:abstractNum w:abstractNumId="9" w15:restartNumberingAfterBreak="0">
+    <w:nsid w:val="462A7CAA"/>
     <w:multiLevelType w:val="hybridMultilevel"/>
-    <w:tmpl w:val="ACC211A2"/>
-    <w:lvl w:ilvl="0" w:tplc="D3C83110">
+    <w:tmpl w:val="C888833C"/>
+    <w:lvl w:ilvl="0" w:tplc="04100001">
       <w:start w:val="1"/>
       <w:numFmt w:val="bullet"/>
       <w:lvlText w:val=""/>
@@ -13388,11 +13839,11 @@
       </w:rPr>
     </w:lvl>
   </w:abstractNum>
-  <w:abstractNum w:abstractNumId="9" w15:restartNumberingAfterBreak="0">
-    <w:nsid w:val="52583821"/>
+  <w:abstractNum w:abstractNumId="10" w15:restartNumberingAfterBreak="0">
+    <w:nsid w:val="4CFF1103"/>
     <w:multiLevelType w:val="hybridMultilevel"/>
-    <w:tmpl w:val="2794BFDA"/>
-    <w:lvl w:ilvl="0" w:tplc="04100001">
+    <w:tmpl w:val="ACC211A2"/>
+    <w:lvl w:ilvl="0" w:tplc="D3C83110">
       <w:start w:val="1"/>
       <w:numFmt w:val="bullet"/>
       <w:lvlText w:val=""/>
@@ -13501,10 +13952,10 @@
       </w:rPr>
     </w:lvl>
   </w:abstractNum>
-  <w:abstractNum w:abstractNumId="10" w15:restartNumberingAfterBreak="0">
-    <w:nsid w:val="5C3A5F5A"/>
+  <w:abstractNum w:abstractNumId="11" w15:restartNumberingAfterBreak="0">
+    <w:nsid w:val="52583821"/>
     <w:multiLevelType w:val="hybridMultilevel"/>
-    <w:tmpl w:val="16E83B84"/>
+    <w:tmpl w:val="2794BFDA"/>
     <w:lvl w:ilvl="0" w:tplc="04100001">
       <w:start w:val="1"/>
       <w:numFmt w:val="bullet"/>
@@ -13517,15 +13968,16 @@
         <w:rFonts w:ascii="Symbol" w:hAnsi="Symbol" w:hint="default"/>
       </w:rPr>
     </w:lvl>
-    <w:lvl w:ilvl="1" w:tplc="AFC6BBC8">
+    <w:lvl w:ilvl="1" w:tplc="04100003" w:tentative="1">
+      <w:start w:val="1"/>
       <w:numFmt w:val="bullet"/>
-      <w:lvlText w:val="-"/>
+      <w:lvlText w:val="o"/>
       <w:lvlJc w:val="left"/>
       <w:pPr>
         <w:ind w:left="1440" w:hanging="360"/>
       </w:pPr>
       <w:rPr>
-        <w:rFonts w:ascii="CMU Serif" w:eastAsiaTheme="minorHAnsi" w:hAnsi="CMU Serif" w:cs="CMU Serif" w:hint="default"/>
+        <w:rFonts w:ascii="Courier New" w:hAnsi="Courier New" w:cs="Courier New" w:hint="default"/>
       </w:rPr>
     </w:lvl>
     <w:lvl w:ilvl="2" w:tplc="04100005" w:tentative="1">
@@ -13613,7 +14065,7 @@
       </w:rPr>
     </w:lvl>
   </w:abstractNum>
-  <w:abstractNum w:abstractNumId="11" w15:restartNumberingAfterBreak="0">
+  <w:abstractNum w:abstractNumId="12" w15:restartNumberingAfterBreak="0">
     <w:nsid w:val="5F0E7823"/>
     <w:multiLevelType w:val="multilevel"/>
     <w:tmpl w:val="8DBABE8E"/>
@@ -13725,7 +14177,125 @@
       </w:rPr>
     </w:lvl>
   </w:abstractNum>
-  <w:abstractNum w:abstractNumId="12" w15:restartNumberingAfterBreak="0">
+  <w:abstractNum w:abstractNumId="13" w15:restartNumberingAfterBreak="0">
+    <w:nsid w:val="62CF73BF"/>
+    <w:multiLevelType w:val="multilevel"/>
+    <w:tmpl w:val="52167E86"/>
+    <w:lvl w:ilvl="0">
+      <w:start w:val="1"/>
+      <w:numFmt w:val="decimal"/>
+      <w:lvlText w:val="[G%1]"/>
+      <w:lvlJc w:val="right"/>
+      <w:pPr>
+        <w:tabs>
+          <w:tab w:val="num" w:pos="737"/>
+        </w:tabs>
+        <w:ind w:left="737" w:hanging="170"/>
+      </w:pPr>
+      <w:rPr>
+        <w:rFonts w:ascii="CMU Serif Extra" w:hAnsi="CMU Serif Extra" w:hint="default"/>
+        <w:b/>
+        <w:i w:val="0"/>
+      </w:rPr>
+    </w:lvl>
+    <w:lvl w:ilvl="1">
+      <w:start w:val="1"/>
+      <w:numFmt w:val="decimal"/>
+      <w:lvlText w:val="[RE.1.%2]"/>
+      <w:lvlJc w:val="left"/>
+      <w:pPr>
+        <w:ind w:left="1191" w:hanging="111"/>
+      </w:pPr>
+      <w:rPr>
+        <w:rFonts w:hint="default"/>
+      </w:rPr>
+    </w:lvl>
+    <w:lvl w:ilvl="2">
+      <w:start w:val="1"/>
+      <w:numFmt w:val="lowerRoman"/>
+      <w:lvlText w:val="%3."/>
+      <w:lvlJc w:val="right"/>
+      <w:pPr>
+        <w:ind w:left="2160" w:hanging="180"/>
+      </w:pPr>
+      <w:rPr>
+        <w:rFonts w:hint="default"/>
+      </w:rPr>
+    </w:lvl>
+    <w:lvl w:ilvl="3">
+      <w:start w:val="1"/>
+      <w:numFmt w:val="decimal"/>
+      <w:lvlText w:val="%4."/>
+      <w:lvlJc w:val="left"/>
+      <w:pPr>
+        <w:ind w:left="2880" w:hanging="360"/>
+      </w:pPr>
+      <w:rPr>
+        <w:rFonts w:hint="default"/>
+      </w:rPr>
+    </w:lvl>
+    <w:lvl w:ilvl="4">
+      <w:start w:val="1"/>
+      <w:numFmt w:val="lowerLetter"/>
+      <w:lvlText w:val="%5."/>
+      <w:lvlJc w:val="left"/>
+      <w:pPr>
+        <w:ind w:left="3600" w:hanging="360"/>
+      </w:pPr>
+      <w:rPr>
+        <w:rFonts w:hint="default"/>
+      </w:rPr>
+    </w:lvl>
+    <w:lvl w:ilvl="5">
+      <w:start w:val="1"/>
+      <w:numFmt w:val="lowerRoman"/>
+      <w:lvlText w:val="%6."/>
+      <w:lvlJc w:val="right"/>
+      <w:pPr>
+        <w:ind w:left="4320" w:hanging="180"/>
+      </w:pPr>
+      <w:rPr>
+        <w:rFonts w:hint="default"/>
+      </w:rPr>
+    </w:lvl>
+    <w:lvl w:ilvl="6">
+      <w:start w:val="1"/>
+      <w:numFmt w:val="decimal"/>
+      <w:lvlText w:val="%7."/>
+      <w:lvlJc w:val="left"/>
+      <w:pPr>
+        <w:ind w:left="5040" w:hanging="360"/>
+      </w:pPr>
+      <w:rPr>
+        <w:rFonts w:hint="default"/>
+      </w:rPr>
+    </w:lvl>
+    <w:lvl w:ilvl="7">
+      <w:start w:val="1"/>
+      <w:numFmt w:val="lowerLetter"/>
+      <w:lvlText w:val="%8."/>
+      <w:lvlJc w:val="left"/>
+      <w:pPr>
+        <w:ind w:left="5760" w:hanging="360"/>
+      </w:pPr>
+      <w:rPr>
+        <w:rFonts w:hint="default"/>
+      </w:rPr>
+    </w:lvl>
+    <w:lvl w:ilvl="8">
+      <w:start w:val="1"/>
+      <w:numFmt w:val="lowerRoman"/>
+      <w:lvlText w:val="%9."/>
+      <w:lvlJc w:val="right"/>
+      <w:pPr>
+        <w:ind w:left="6480" w:hanging="180"/>
+      </w:pPr>
+      <w:rPr>
+        <w:rFonts w:hint="default"/>
+      </w:rPr>
+    </w:lvl>
+  </w:abstractNum>
+  <w:abstractNum w:abstractNumId="14" w15:restartNumberingAfterBreak="0">
     <w:nsid w:val="66190BF3"/>
     <w:multiLevelType w:val="multilevel"/>
     <w:tmpl w:val="717C260C"/>
@@ -13839,7 +14409,7 @@
       </w:rPr>
     </w:lvl>
   </w:abstractNum>
-  <w:abstractNum w:abstractNumId="13" w15:restartNumberingAfterBreak="0">
+  <w:abstractNum w:abstractNumId="15" w15:restartNumberingAfterBreak="0">
     <w:nsid w:val="7286621C"/>
     <w:multiLevelType w:val="hybridMultilevel"/>
     <w:tmpl w:val="3CA858AA"/>
@@ -13953,48 +14523,54 @@
     </w:lvl>
   </w:abstractNum>
   <w:num w:numId="1">
-    <w:abstractNumId w:val="12"/>
+    <w:abstractNumId w:val="14"/>
   </w:num>
   <w:num w:numId="2">
-    <w:abstractNumId w:val="3"/>
+    <w:abstractNumId w:val="4"/>
   </w:num>
   <w:num w:numId="3">
-    <w:abstractNumId w:val="8"/>
+    <w:abstractNumId w:val="10"/>
   </w:num>
   <w:num w:numId="4">
-    <w:abstractNumId w:val="4"/>
+    <w:abstractNumId w:val="5"/>
   </w:num>
   <w:num w:numId="5">
-    <w:abstractNumId w:val="13"/>
+    <w:abstractNumId w:val="15"/>
   </w:num>
   <w:num w:numId="6">
     <w:abstractNumId w:val="1"/>
   </w:num>
   <w:num w:numId="7">
+    <w:abstractNumId w:val="13"/>
+  </w:num>
+  <w:num w:numId="8">
+    <w:abstractNumId w:val="12"/>
+  </w:num>
+  <w:num w:numId="9">
+    <w:abstractNumId w:val="8"/>
+  </w:num>
+  <w:num w:numId="10">
+    <w:abstractNumId w:val="7"/>
+  </w:num>
+  <w:num w:numId="11">
+    <w:abstractNumId w:val="0"/>
+  </w:num>
+  <w:num w:numId="12">
     <w:abstractNumId w:val="11"/>
   </w:num>
-  <w:num w:numId="8">
-    <w:abstractNumId w:val="7"/>
+  <w:num w:numId="13">
+    <w:abstractNumId w:val="2"/>
   </w:num>
-  <w:num w:numId="9">
+  <w:num w:numId="14">
     <w:abstractNumId w:val="6"/>
   </w:num>
-  <w:num w:numId="10">
-    <w:abstractNumId w:val="0"/>
+  <w:num w:numId="15">
+    <w:abstractNumId w:val="3"/>
   </w:num>
-  <w:num w:numId="11">
+  <w:num w:numId="16">
     <w:abstractNumId w:val="9"/>
   </w:num>
-  <w:num w:numId="12">
-    <w:abstractNumId w:val="2"/>
-  </w:num>
-  <w:num w:numId="13">
-    <w:abstractNumId w:val="5"/>
-  </w:num>
-  <w:num w:numId="14">
-    <w:abstractNumId w:val="10"/>
-  </w:num>
-  <w:numIdMacAtCleanup w:val="14"/>
+  <w:numIdMacAtCleanup w:val="16"/>
 </w:numbering>
 </file>
 
@@ -15248,7 +15824,7 @@
 </file>
 
 <file path=customXml/itemProps1.xml><?xml version="1.0" encoding="utf-8"?>
-<ds:datastoreItem xmlns:ds="http://schemas.openxmlformats.org/officeDocument/2006/customXml" ds:itemID="{FABB9EE5-C811-4A07-B82F-28F4CCC7D301}">
+<ds:datastoreItem xmlns:ds="http://schemas.openxmlformats.org/officeDocument/2006/customXml" ds:itemID="{069BD485-4B0D-49E4-8588-48506E556D25}">
   <ds:schemaRefs>
     <ds:schemaRef ds:uri="http://schemas.openxmlformats.org/officeDocument/2006/bibliography"/>
   </ds:schemaRefs>

</xml_diff>

<commit_message>
ITPD commit, TODO minor corrections to tests descriptions.
</commit_message>
<xml_diff>
--- a/DD/PowerEnJoy_DD.docx
+++ b/DD/PowerEnJoy_DD.docx
@@ -2732,7 +2732,7 @@
               <w:rPr>
                 <w:webHidden/>
               </w:rPr>
-              <w:t>27</w:t>
+              <w:t>28</w:t>
             </w:r>
             <w:r>
               <w:rPr>
@@ -12648,7 +12648,7 @@
             <w:noProof/>
             <w:lang w:val="it-IT"/>
           </w:rPr>
-          <w:t>28</w:t>
+          <w:t>7</w:t>
         </w:r>
         <w:r>
           <w:fldChar w:fldCharType="end"/>
@@ -15824,7 +15824,7 @@
 </file>
 
 <file path=customXml/itemProps1.xml><?xml version="1.0" encoding="utf-8"?>
-<ds:datastoreItem xmlns:ds="http://schemas.openxmlformats.org/officeDocument/2006/customXml" ds:itemID="{069BD485-4B0D-49E4-8588-48506E556D25}">
+<ds:datastoreItem xmlns:ds="http://schemas.openxmlformats.org/officeDocument/2006/customXml" ds:itemID="{31ED409B-5BFF-4BFA-B6E9-84BC95886482}">
   <ds:schemaRefs>
     <ds:schemaRef ds:uri="http://schemas.openxmlformats.org/officeDocument/2006/bibliography"/>
   </ds:schemaRefs>

</xml_diff>